<commit_message>
use case diagram and elaborations
</commit_message>
<xml_diff>
--- a/use_case_elabs.docx
+++ b/use_case_elabs.docx
@@ -309,6 +309,14 @@
               </w:rPr>
               <w:t>Guest</w:t>
             </w:r>
+            <w:r>
+              <w:rPr>
+                <w:rFonts w:ascii="Times New Roman" w:hAnsi="Times New Roman" w:cs="Times New Roman"/>
+                <w:sz w:val="24"/>
+                <w:szCs w:val="24"/>
+              </w:rPr>
+              <w:t>, Staff</w:t>
+            </w:r>
           </w:p>
         </w:tc>
       </w:tr>
@@ -645,12 +653,107 @@
           </w:tcPr>
           <w:p>
             <w:pPr>
-              <w:rPr>
-                <w:rFonts w:ascii="Times New Roman" w:hAnsi="Times New Roman" w:cs="Times New Roman"/>
-                <w:sz w:val="24"/>
-                <w:szCs w:val="24"/>
-              </w:rPr>
-            </w:pPr>
+              <w:pStyle w:val="ListParagraph"/>
+              <w:numPr>
+                <w:ilvl w:val="0"/>
+                <w:numId w:val="1"/>
+              </w:numPr>
+              <w:rPr>
+                <w:rFonts w:ascii="Times New Roman" w:hAnsi="Times New Roman" w:cs="Times New Roman"/>
+                <w:sz w:val="24"/>
+                <w:szCs w:val="24"/>
+              </w:rPr>
+            </w:pPr>
+            <w:r>
+              <w:rPr>
+                <w:rFonts w:ascii="Times New Roman" w:hAnsi="Times New Roman" w:cs="Times New Roman"/>
+                <w:sz w:val="24"/>
+                <w:szCs w:val="24"/>
+              </w:rPr>
+              <w:t>Guest clicks to check-in on touch screen</w:t>
+            </w:r>
+          </w:p>
+          <w:p>
+            <w:pPr>
+              <w:pStyle w:val="ListParagraph"/>
+              <w:numPr>
+                <w:ilvl w:val="0"/>
+                <w:numId w:val="1"/>
+              </w:numPr>
+              <w:rPr>
+                <w:rFonts w:ascii="Times New Roman" w:hAnsi="Times New Roman" w:cs="Times New Roman"/>
+                <w:sz w:val="24"/>
+                <w:szCs w:val="24"/>
+              </w:rPr>
+            </w:pPr>
+            <w:r>
+              <w:rPr>
+                <w:rFonts w:ascii="Times New Roman" w:hAnsi="Times New Roman" w:cs="Times New Roman"/>
+                <w:sz w:val="24"/>
+                <w:szCs w:val="24"/>
+              </w:rPr>
+              <w:t>Guest is prompted for information</w:t>
+            </w:r>
+          </w:p>
+          <w:p>
+            <w:pPr>
+              <w:pStyle w:val="ListParagraph"/>
+              <w:numPr>
+                <w:ilvl w:val="0"/>
+                <w:numId w:val="1"/>
+              </w:numPr>
+              <w:rPr>
+                <w:rFonts w:ascii="Times New Roman" w:hAnsi="Times New Roman" w:cs="Times New Roman"/>
+                <w:sz w:val="24"/>
+                <w:szCs w:val="24"/>
+              </w:rPr>
+            </w:pPr>
+            <w:r>
+              <w:rPr>
+                <w:rFonts w:ascii="Times New Roman" w:hAnsi="Times New Roman" w:cs="Times New Roman"/>
+                <w:sz w:val="24"/>
+                <w:szCs w:val="24"/>
+              </w:rPr>
+              <w:t>If guest has a booked stay for the current date, guest is check</w:t>
+            </w:r>
+            <w:r>
+              <w:rPr>
+                <w:rFonts w:ascii="Times New Roman" w:hAnsi="Times New Roman" w:cs="Times New Roman"/>
+                <w:sz w:val="24"/>
+                <w:szCs w:val="24"/>
+              </w:rPr>
+              <w:t>ed</w:t>
+            </w:r>
+            <w:r>
+              <w:rPr>
+                <w:rFonts w:ascii="Times New Roman" w:hAnsi="Times New Roman" w:cs="Times New Roman"/>
+                <w:sz w:val="24"/>
+                <w:szCs w:val="24"/>
+              </w:rPr>
+              <w:t>-in to the system</w:t>
+            </w:r>
+          </w:p>
+          <w:p>
+            <w:pPr>
+              <w:pStyle w:val="ListParagraph"/>
+              <w:numPr>
+                <w:ilvl w:val="0"/>
+                <w:numId w:val="1"/>
+              </w:numPr>
+              <w:rPr>
+                <w:rFonts w:ascii="Times New Roman" w:hAnsi="Times New Roman" w:cs="Times New Roman"/>
+                <w:sz w:val="24"/>
+                <w:szCs w:val="24"/>
+              </w:rPr>
+            </w:pPr>
+            <w:r>
+              <w:rPr>
+                <w:rFonts w:ascii="Times New Roman" w:hAnsi="Times New Roman" w:cs="Times New Roman"/>
+                <w:sz w:val="24"/>
+                <w:szCs w:val="24"/>
+              </w:rPr>
+              <w:t>Guest is prompted to get room key</w:t>
+            </w:r>
           </w:p>
         </w:tc>
       </w:tr>
@@ -687,12 +790,992 @@
           </w:tcPr>
           <w:p>
             <w:pPr>
-              <w:rPr>
-                <w:rFonts w:ascii="Times New Roman" w:hAnsi="Times New Roman" w:cs="Times New Roman"/>
-                <w:sz w:val="24"/>
-                <w:szCs w:val="24"/>
-              </w:rPr>
-            </w:pPr>
+              <w:pStyle w:val="ListParagraph"/>
+              <w:numPr>
+                <w:ilvl w:val="0"/>
+                <w:numId w:val="2"/>
+              </w:numPr>
+              <w:rPr>
+                <w:rFonts w:ascii="Times New Roman" w:hAnsi="Times New Roman" w:cs="Times New Roman"/>
+                <w:sz w:val="24"/>
+                <w:szCs w:val="24"/>
+              </w:rPr>
+            </w:pPr>
+            <w:r>
+              <w:rPr>
+                <w:rFonts w:ascii="Times New Roman" w:hAnsi="Times New Roman" w:cs="Times New Roman"/>
+                <w:sz w:val="24"/>
+                <w:szCs w:val="24"/>
+              </w:rPr>
+              <w:t>If guest does not have a booked stay, message is displayed</w:t>
+            </w:r>
+          </w:p>
+          <w:p>
+            <w:pPr>
+              <w:pStyle w:val="ListParagraph"/>
+              <w:numPr>
+                <w:ilvl w:val="0"/>
+                <w:numId w:val="2"/>
+              </w:numPr>
+              <w:rPr>
+                <w:rFonts w:ascii="Times New Roman" w:hAnsi="Times New Roman" w:cs="Times New Roman"/>
+                <w:sz w:val="24"/>
+                <w:szCs w:val="24"/>
+              </w:rPr>
+            </w:pPr>
+            <w:r>
+              <w:rPr>
+                <w:rFonts w:ascii="Times New Roman" w:hAnsi="Times New Roman" w:cs="Times New Roman"/>
+                <w:sz w:val="24"/>
+                <w:szCs w:val="24"/>
+              </w:rPr>
+              <w:t>Guest is prompted to either notify staff or book a stay</w:t>
+            </w:r>
+          </w:p>
+        </w:tc>
+      </w:tr>
+    </w:tbl>
+    <w:p/>
+    <w:p/>
+    <w:tbl>
+      <w:tblPr>
+        <w:tblStyle w:val="TableGrid"/>
+        <w:tblW w:w="9372" w:type="dxa"/>
+        <w:tblLook w:val="04A0" w:firstRow="1" w:lastRow="0" w:firstColumn="1" w:lastColumn="0" w:noHBand="0" w:noVBand="1"/>
+      </w:tblPr>
+      <w:tblGrid>
+        <w:gridCol w:w="2610"/>
+        <w:gridCol w:w="6762"/>
+      </w:tblGrid>
+      <w:tr>
+        <w:trPr>
+          <w:trHeight w:val="301"/>
+        </w:trPr>
+        <w:tc>
+          <w:tcPr>
+            <w:tcW w:w="2610" w:type="dxa"/>
+            <w:shd w:val="clear" w:color="auto" w:fill="EDEDED" w:themeFill="accent3" w:themeFillTint="33"/>
+          </w:tcPr>
+          <w:p>
+            <w:pPr>
+              <w:rPr>
+                <w:rFonts w:ascii="Times New Roman" w:hAnsi="Times New Roman" w:cs="Times New Roman"/>
+                <w:sz w:val="24"/>
+                <w:szCs w:val="24"/>
+              </w:rPr>
+            </w:pPr>
+            <w:r>
+              <w:rPr>
+                <w:rFonts w:ascii="Times New Roman" w:hAnsi="Times New Roman" w:cs="Times New Roman"/>
+                <w:sz w:val="24"/>
+                <w:szCs w:val="24"/>
+              </w:rPr>
+              <w:t>USE CASE NAME</w:t>
+            </w:r>
+          </w:p>
+        </w:tc>
+        <w:tc>
+          <w:tcPr>
+            <w:tcW w:w="6762" w:type="dxa"/>
+          </w:tcPr>
+          <w:p>
+            <w:pPr>
+              <w:rPr>
+                <w:rFonts w:ascii="Times New Roman" w:hAnsi="Times New Roman" w:cs="Times New Roman"/>
+                <w:sz w:val="24"/>
+                <w:szCs w:val="24"/>
+              </w:rPr>
+            </w:pPr>
+            <w:r>
+              <w:rPr>
+                <w:rFonts w:ascii="Times New Roman" w:hAnsi="Times New Roman" w:cs="Times New Roman"/>
+                <w:sz w:val="24"/>
+                <w:szCs w:val="24"/>
+              </w:rPr>
+              <w:t>Check out</w:t>
+            </w:r>
+          </w:p>
+        </w:tc>
+      </w:tr>
+      <w:tr>
+        <w:trPr>
+          <w:trHeight w:val="301"/>
+        </w:trPr>
+        <w:tc>
+          <w:tcPr>
+            <w:tcW w:w="2610" w:type="dxa"/>
+            <w:shd w:val="clear" w:color="auto" w:fill="EDEDED" w:themeFill="accent3" w:themeFillTint="33"/>
+          </w:tcPr>
+          <w:p>
+            <w:pPr>
+              <w:rPr>
+                <w:rFonts w:ascii="Times New Roman" w:hAnsi="Times New Roman" w:cs="Times New Roman"/>
+                <w:sz w:val="24"/>
+                <w:szCs w:val="24"/>
+              </w:rPr>
+            </w:pPr>
+            <w:r>
+              <w:rPr>
+                <w:rFonts w:ascii="Times New Roman" w:hAnsi="Times New Roman" w:cs="Times New Roman"/>
+                <w:sz w:val="24"/>
+                <w:szCs w:val="24"/>
+              </w:rPr>
+              <w:t>ID</w:t>
+            </w:r>
+          </w:p>
+        </w:tc>
+        <w:tc>
+          <w:tcPr>
+            <w:tcW w:w="6762" w:type="dxa"/>
+          </w:tcPr>
+          <w:p>
+            <w:pPr>
+              <w:rPr>
+                <w:rFonts w:ascii="Times New Roman" w:hAnsi="Times New Roman" w:cs="Times New Roman"/>
+                <w:sz w:val="24"/>
+                <w:szCs w:val="24"/>
+              </w:rPr>
+            </w:pPr>
+            <w:r>
+              <w:rPr>
+                <w:rFonts w:ascii="Times New Roman" w:hAnsi="Times New Roman" w:cs="Times New Roman"/>
+                <w:sz w:val="24"/>
+                <w:szCs w:val="24"/>
+              </w:rPr>
+              <w:t>UC2</w:t>
+            </w:r>
+          </w:p>
+        </w:tc>
+      </w:tr>
+      <w:tr>
+        <w:trPr>
+          <w:trHeight w:val="287"/>
+        </w:trPr>
+        <w:tc>
+          <w:tcPr>
+            <w:tcW w:w="2610" w:type="dxa"/>
+            <w:shd w:val="clear" w:color="auto" w:fill="EDEDED" w:themeFill="accent3" w:themeFillTint="33"/>
+          </w:tcPr>
+          <w:p>
+            <w:pPr>
+              <w:rPr>
+                <w:rFonts w:ascii="Times New Roman" w:hAnsi="Times New Roman" w:cs="Times New Roman"/>
+                <w:sz w:val="24"/>
+                <w:szCs w:val="24"/>
+              </w:rPr>
+            </w:pPr>
+            <w:r>
+              <w:rPr>
+                <w:rFonts w:ascii="Times New Roman" w:hAnsi="Times New Roman" w:cs="Times New Roman"/>
+                <w:sz w:val="24"/>
+                <w:szCs w:val="24"/>
+              </w:rPr>
+              <w:t>SCENARIO</w:t>
+            </w:r>
+          </w:p>
+        </w:tc>
+        <w:tc>
+          <w:tcPr>
+            <w:tcW w:w="6762" w:type="dxa"/>
+          </w:tcPr>
+          <w:p>
+            <w:pPr>
+              <w:rPr>
+                <w:rFonts w:ascii="Times New Roman" w:hAnsi="Times New Roman" w:cs="Times New Roman"/>
+                <w:sz w:val="24"/>
+                <w:szCs w:val="24"/>
+              </w:rPr>
+            </w:pPr>
+            <w:r>
+              <w:rPr>
+                <w:rFonts w:ascii="Times New Roman" w:hAnsi="Times New Roman" w:cs="Times New Roman"/>
+                <w:sz w:val="24"/>
+                <w:szCs w:val="24"/>
+              </w:rPr>
+              <w:t>Guest checks-out of booked stay</w:t>
+            </w:r>
+          </w:p>
+        </w:tc>
+      </w:tr>
+      <w:tr>
+        <w:trPr>
+          <w:trHeight w:val="301"/>
+        </w:trPr>
+        <w:tc>
+          <w:tcPr>
+            <w:tcW w:w="2610" w:type="dxa"/>
+            <w:shd w:val="clear" w:color="auto" w:fill="EDEDED" w:themeFill="accent3" w:themeFillTint="33"/>
+          </w:tcPr>
+          <w:p>
+            <w:pPr>
+              <w:rPr>
+                <w:rFonts w:ascii="Times New Roman" w:hAnsi="Times New Roman" w:cs="Times New Roman"/>
+                <w:sz w:val="24"/>
+                <w:szCs w:val="24"/>
+              </w:rPr>
+            </w:pPr>
+            <w:r>
+              <w:rPr>
+                <w:rFonts w:ascii="Times New Roman" w:hAnsi="Times New Roman" w:cs="Times New Roman"/>
+                <w:sz w:val="24"/>
+                <w:szCs w:val="24"/>
+              </w:rPr>
+              <w:t>TRIGGERING EVENT</w:t>
+            </w:r>
+          </w:p>
+        </w:tc>
+        <w:tc>
+          <w:tcPr>
+            <w:tcW w:w="6762" w:type="dxa"/>
+          </w:tcPr>
+          <w:p>
+            <w:pPr>
+              <w:rPr>
+                <w:rFonts w:ascii="Times New Roman" w:hAnsi="Times New Roman" w:cs="Times New Roman"/>
+                <w:sz w:val="24"/>
+                <w:szCs w:val="24"/>
+              </w:rPr>
+            </w:pPr>
+            <w:r>
+              <w:rPr>
+                <w:rFonts w:ascii="Times New Roman" w:hAnsi="Times New Roman" w:cs="Times New Roman"/>
+                <w:sz w:val="24"/>
+                <w:szCs w:val="24"/>
+              </w:rPr>
+              <w:t>Guest wants to check-out of booked stay</w:t>
+            </w:r>
+          </w:p>
+        </w:tc>
+      </w:tr>
+      <w:tr>
+        <w:trPr>
+          <w:trHeight w:val="301"/>
+        </w:trPr>
+        <w:tc>
+          <w:tcPr>
+            <w:tcW w:w="2610" w:type="dxa"/>
+            <w:shd w:val="clear" w:color="auto" w:fill="EDEDED" w:themeFill="accent3" w:themeFillTint="33"/>
+          </w:tcPr>
+          <w:p>
+            <w:pPr>
+              <w:rPr>
+                <w:rFonts w:ascii="Times New Roman" w:hAnsi="Times New Roman" w:cs="Times New Roman"/>
+                <w:sz w:val="24"/>
+                <w:szCs w:val="24"/>
+              </w:rPr>
+            </w:pPr>
+            <w:r>
+              <w:rPr>
+                <w:rFonts w:ascii="Times New Roman" w:hAnsi="Times New Roman" w:cs="Times New Roman"/>
+                <w:sz w:val="24"/>
+                <w:szCs w:val="24"/>
+              </w:rPr>
+              <w:t>BRIEF DESCRIPTION</w:t>
+            </w:r>
+          </w:p>
+        </w:tc>
+        <w:tc>
+          <w:tcPr>
+            <w:tcW w:w="6762" w:type="dxa"/>
+          </w:tcPr>
+          <w:p>
+            <w:pPr>
+              <w:rPr>
+                <w:rFonts w:ascii="Times New Roman" w:hAnsi="Times New Roman" w:cs="Times New Roman"/>
+                <w:sz w:val="24"/>
+                <w:szCs w:val="24"/>
+              </w:rPr>
+            </w:pPr>
+            <w:r>
+              <w:rPr>
+                <w:rFonts w:ascii="Times New Roman" w:hAnsi="Times New Roman" w:cs="Times New Roman"/>
+                <w:sz w:val="24"/>
+                <w:szCs w:val="24"/>
+              </w:rPr>
+              <w:t>Checked-in guest would like to check-out of their current stay</w:t>
+            </w:r>
+          </w:p>
+        </w:tc>
+      </w:tr>
+      <w:tr>
+        <w:trPr>
+          <w:trHeight w:val="301"/>
+        </w:trPr>
+        <w:tc>
+          <w:tcPr>
+            <w:tcW w:w="2610" w:type="dxa"/>
+            <w:shd w:val="clear" w:color="auto" w:fill="EDEDED" w:themeFill="accent3" w:themeFillTint="33"/>
+          </w:tcPr>
+          <w:p>
+            <w:pPr>
+              <w:rPr>
+                <w:rFonts w:ascii="Times New Roman" w:hAnsi="Times New Roman" w:cs="Times New Roman"/>
+                <w:sz w:val="24"/>
+                <w:szCs w:val="24"/>
+              </w:rPr>
+            </w:pPr>
+            <w:r>
+              <w:rPr>
+                <w:rFonts w:ascii="Times New Roman" w:hAnsi="Times New Roman" w:cs="Times New Roman"/>
+                <w:sz w:val="24"/>
+                <w:szCs w:val="24"/>
+              </w:rPr>
+              <w:t>ACTORS</w:t>
+            </w:r>
+          </w:p>
+        </w:tc>
+        <w:tc>
+          <w:tcPr>
+            <w:tcW w:w="6762" w:type="dxa"/>
+          </w:tcPr>
+          <w:p>
+            <w:pPr>
+              <w:rPr>
+                <w:rFonts w:ascii="Times New Roman" w:hAnsi="Times New Roman" w:cs="Times New Roman"/>
+                <w:sz w:val="24"/>
+                <w:szCs w:val="24"/>
+              </w:rPr>
+            </w:pPr>
+            <w:r>
+              <w:rPr>
+                <w:rFonts w:ascii="Times New Roman" w:hAnsi="Times New Roman" w:cs="Times New Roman"/>
+                <w:sz w:val="24"/>
+                <w:szCs w:val="24"/>
+              </w:rPr>
+              <w:t>Guest</w:t>
+            </w:r>
+            <w:r>
+              <w:rPr>
+                <w:rFonts w:ascii="Times New Roman" w:hAnsi="Times New Roman" w:cs="Times New Roman"/>
+                <w:sz w:val="24"/>
+                <w:szCs w:val="24"/>
+              </w:rPr>
+              <w:t>, Staff</w:t>
+            </w:r>
+          </w:p>
+        </w:tc>
+      </w:tr>
+      <w:tr>
+        <w:trPr>
+          <w:trHeight w:val="301"/>
+        </w:trPr>
+        <w:tc>
+          <w:tcPr>
+            <w:tcW w:w="2610" w:type="dxa"/>
+            <w:shd w:val="clear" w:color="auto" w:fill="EDEDED" w:themeFill="accent3" w:themeFillTint="33"/>
+          </w:tcPr>
+          <w:p>
+            <w:pPr>
+              <w:rPr>
+                <w:rFonts w:ascii="Times New Roman" w:hAnsi="Times New Roman" w:cs="Times New Roman"/>
+                <w:sz w:val="24"/>
+                <w:szCs w:val="24"/>
+              </w:rPr>
+            </w:pPr>
+            <w:r>
+              <w:rPr>
+                <w:rFonts w:ascii="Times New Roman" w:hAnsi="Times New Roman" w:cs="Times New Roman"/>
+                <w:sz w:val="24"/>
+                <w:szCs w:val="24"/>
+              </w:rPr>
+              <w:t>ASSUMPTIONS</w:t>
+            </w:r>
+          </w:p>
+        </w:tc>
+        <w:tc>
+          <w:tcPr>
+            <w:tcW w:w="6762" w:type="dxa"/>
+          </w:tcPr>
+          <w:p>
+            <w:pPr>
+              <w:rPr>
+                <w:rFonts w:ascii="Times New Roman" w:hAnsi="Times New Roman" w:cs="Times New Roman"/>
+                <w:sz w:val="24"/>
+                <w:szCs w:val="24"/>
+              </w:rPr>
+            </w:pPr>
+            <w:r>
+              <w:rPr>
+                <w:rFonts w:ascii="Times New Roman" w:hAnsi="Times New Roman" w:cs="Times New Roman"/>
+                <w:sz w:val="24"/>
+                <w:szCs w:val="24"/>
+              </w:rPr>
+              <w:t>Guest is checked-in and either wants to leave early or is at the end of their booked stay</w:t>
+            </w:r>
+          </w:p>
+        </w:tc>
+      </w:tr>
+      <w:tr>
+        <w:trPr>
+          <w:trHeight w:val="301"/>
+        </w:trPr>
+        <w:tc>
+          <w:tcPr>
+            <w:tcW w:w="2610" w:type="dxa"/>
+            <w:shd w:val="clear" w:color="auto" w:fill="EDEDED" w:themeFill="accent3" w:themeFillTint="33"/>
+          </w:tcPr>
+          <w:p>
+            <w:pPr>
+              <w:rPr>
+                <w:rFonts w:ascii="Times New Roman" w:hAnsi="Times New Roman" w:cs="Times New Roman"/>
+                <w:sz w:val="24"/>
+                <w:szCs w:val="24"/>
+              </w:rPr>
+            </w:pPr>
+            <w:r>
+              <w:rPr>
+                <w:rFonts w:ascii="Times New Roman" w:hAnsi="Times New Roman" w:cs="Times New Roman"/>
+                <w:sz w:val="24"/>
+                <w:szCs w:val="24"/>
+              </w:rPr>
+              <w:t>FREQUENCY OF USE</w:t>
+            </w:r>
+          </w:p>
+        </w:tc>
+        <w:tc>
+          <w:tcPr>
+            <w:tcW w:w="6762" w:type="dxa"/>
+          </w:tcPr>
+          <w:p>
+            <w:pPr>
+              <w:rPr>
+                <w:rFonts w:ascii="Times New Roman" w:hAnsi="Times New Roman" w:cs="Times New Roman"/>
+                <w:sz w:val="24"/>
+                <w:szCs w:val="24"/>
+              </w:rPr>
+            </w:pPr>
+            <w:r>
+              <w:rPr>
+                <w:rFonts w:ascii="Times New Roman" w:hAnsi="Times New Roman" w:cs="Times New Roman"/>
+                <w:sz w:val="24"/>
+                <w:szCs w:val="24"/>
+              </w:rPr>
+              <w:t>Daily</w:t>
+            </w:r>
+          </w:p>
+        </w:tc>
+      </w:tr>
+      <w:tr>
+        <w:trPr>
+          <w:trHeight w:val="287"/>
+        </w:trPr>
+        <w:tc>
+          <w:tcPr>
+            <w:tcW w:w="2610" w:type="dxa"/>
+            <w:shd w:val="clear" w:color="auto" w:fill="EDEDED" w:themeFill="accent3" w:themeFillTint="33"/>
+          </w:tcPr>
+          <w:p>
+            <w:pPr>
+              <w:rPr>
+                <w:rFonts w:ascii="Times New Roman" w:hAnsi="Times New Roman" w:cs="Times New Roman"/>
+                <w:sz w:val="24"/>
+                <w:szCs w:val="24"/>
+              </w:rPr>
+            </w:pPr>
+            <w:r>
+              <w:rPr>
+                <w:rFonts w:ascii="Times New Roman" w:hAnsi="Times New Roman" w:cs="Times New Roman"/>
+                <w:sz w:val="24"/>
+                <w:szCs w:val="24"/>
+              </w:rPr>
+              <w:t>RELATED USE CASES</w:t>
+            </w:r>
+          </w:p>
+        </w:tc>
+        <w:tc>
+          <w:tcPr>
+            <w:tcW w:w="6762" w:type="dxa"/>
+          </w:tcPr>
+          <w:p>
+            <w:pPr>
+              <w:rPr>
+                <w:rFonts w:ascii="Times New Roman" w:hAnsi="Times New Roman" w:cs="Times New Roman"/>
+                <w:sz w:val="24"/>
+                <w:szCs w:val="24"/>
+              </w:rPr>
+            </w:pPr>
+            <w:r>
+              <w:rPr>
+                <w:rFonts w:ascii="Times New Roman" w:hAnsi="Times New Roman" w:cs="Times New Roman"/>
+                <w:sz w:val="24"/>
+                <w:szCs w:val="24"/>
+              </w:rPr>
+              <w:t>Check in</w:t>
+            </w:r>
+          </w:p>
+        </w:tc>
+      </w:tr>
+      <w:tr>
+        <w:trPr>
+          <w:trHeight w:val="301"/>
+        </w:trPr>
+        <w:tc>
+          <w:tcPr>
+            <w:tcW w:w="2610" w:type="dxa"/>
+            <w:shd w:val="clear" w:color="auto" w:fill="EDEDED" w:themeFill="accent3" w:themeFillTint="33"/>
+          </w:tcPr>
+          <w:p>
+            <w:pPr>
+              <w:rPr>
+                <w:rFonts w:ascii="Times New Roman" w:hAnsi="Times New Roman" w:cs="Times New Roman"/>
+                <w:sz w:val="24"/>
+                <w:szCs w:val="24"/>
+              </w:rPr>
+            </w:pPr>
+            <w:r>
+              <w:rPr>
+                <w:rFonts w:ascii="Times New Roman" w:hAnsi="Times New Roman" w:cs="Times New Roman"/>
+                <w:sz w:val="24"/>
+                <w:szCs w:val="24"/>
+              </w:rPr>
+              <w:t>STAKEHOLDERS</w:t>
+            </w:r>
+          </w:p>
+        </w:tc>
+        <w:tc>
+          <w:tcPr>
+            <w:tcW w:w="6762" w:type="dxa"/>
+          </w:tcPr>
+          <w:p>
+            <w:pPr>
+              <w:rPr>
+                <w:rFonts w:ascii="Times New Roman" w:hAnsi="Times New Roman" w:cs="Times New Roman"/>
+                <w:sz w:val="24"/>
+                <w:szCs w:val="24"/>
+              </w:rPr>
+            </w:pPr>
+            <w:r>
+              <w:rPr>
+                <w:rFonts w:ascii="Times New Roman" w:hAnsi="Times New Roman" w:cs="Times New Roman"/>
+                <w:sz w:val="24"/>
+                <w:szCs w:val="24"/>
+              </w:rPr>
+              <w:t>Hotel</w:t>
+            </w:r>
+          </w:p>
+        </w:tc>
+      </w:tr>
+      <w:tr>
+        <w:trPr>
+          <w:trHeight w:val="301"/>
+        </w:trPr>
+        <w:tc>
+          <w:tcPr>
+            <w:tcW w:w="2610" w:type="dxa"/>
+            <w:shd w:val="clear" w:color="auto" w:fill="EDEDED" w:themeFill="accent3" w:themeFillTint="33"/>
+          </w:tcPr>
+          <w:p>
+            <w:pPr>
+              <w:rPr>
+                <w:rFonts w:ascii="Times New Roman" w:hAnsi="Times New Roman" w:cs="Times New Roman"/>
+                <w:sz w:val="24"/>
+                <w:szCs w:val="24"/>
+              </w:rPr>
+            </w:pPr>
+            <w:r>
+              <w:rPr>
+                <w:rFonts w:ascii="Times New Roman" w:hAnsi="Times New Roman" w:cs="Times New Roman"/>
+                <w:sz w:val="24"/>
+                <w:szCs w:val="24"/>
+              </w:rPr>
+              <w:t>PRECONDITIONS</w:t>
+            </w:r>
+          </w:p>
+        </w:tc>
+        <w:tc>
+          <w:tcPr>
+            <w:tcW w:w="6762" w:type="dxa"/>
+          </w:tcPr>
+          <w:p>
+            <w:pPr>
+              <w:rPr>
+                <w:rFonts w:ascii="Times New Roman" w:hAnsi="Times New Roman" w:cs="Times New Roman"/>
+                <w:sz w:val="24"/>
+                <w:szCs w:val="24"/>
+              </w:rPr>
+            </w:pPr>
+            <w:r>
+              <w:rPr>
+                <w:rFonts w:ascii="Times New Roman" w:hAnsi="Times New Roman" w:cs="Times New Roman"/>
+                <w:sz w:val="24"/>
+                <w:szCs w:val="24"/>
+              </w:rPr>
+              <w:t>Guest is currently checked-in to a stay</w:t>
+            </w:r>
+          </w:p>
+        </w:tc>
+      </w:tr>
+      <w:tr>
+        <w:trPr>
+          <w:trHeight w:val="301"/>
+        </w:trPr>
+        <w:tc>
+          <w:tcPr>
+            <w:tcW w:w="2610" w:type="dxa"/>
+            <w:shd w:val="clear" w:color="auto" w:fill="EDEDED" w:themeFill="accent3" w:themeFillTint="33"/>
+          </w:tcPr>
+          <w:p>
+            <w:pPr>
+              <w:rPr>
+                <w:rFonts w:ascii="Times New Roman" w:hAnsi="Times New Roman" w:cs="Times New Roman"/>
+                <w:sz w:val="24"/>
+                <w:szCs w:val="24"/>
+              </w:rPr>
+            </w:pPr>
+            <w:r>
+              <w:rPr>
+                <w:rFonts w:ascii="Times New Roman" w:hAnsi="Times New Roman" w:cs="Times New Roman"/>
+                <w:sz w:val="24"/>
+                <w:szCs w:val="24"/>
+              </w:rPr>
+              <w:t>POSTCONDITIONS</w:t>
+            </w:r>
+          </w:p>
+        </w:tc>
+        <w:tc>
+          <w:tcPr>
+            <w:tcW w:w="6762" w:type="dxa"/>
+          </w:tcPr>
+          <w:p>
+            <w:pPr>
+              <w:rPr>
+                <w:rFonts w:ascii="Times New Roman" w:hAnsi="Times New Roman" w:cs="Times New Roman"/>
+                <w:sz w:val="24"/>
+                <w:szCs w:val="24"/>
+              </w:rPr>
+            </w:pPr>
+            <w:r>
+              <w:rPr>
+                <w:rFonts w:ascii="Times New Roman" w:hAnsi="Times New Roman" w:cs="Times New Roman"/>
+                <w:sz w:val="24"/>
+                <w:szCs w:val="24"/>
+              </w:rPr>
+              <w:t>Guest is checked-out of the stay</w:t>
+            </w:r>
+          </w:p>
+        </w:tc>
+      </w:tr>
+      <w:tr>
+        <w:trPr>
+          <w:trHeight w:val="301"/>
+        </w:trPr>
+        <w:tc>
+          <w:tcPr>
+            <w:tcW w:w="2610" w:type="dxa"/>
+            <w:shd w:val="clear" w:color="auto" w:fill="EDEDED" w:themeFill="accent3" w:themeFillTint="33"/>
+          </w:tcPr>
+          <w:p>
+            <w:pPr>
+              <w:rPr>
+                <w:rFonts w:ascii="Times New Roman" w:hAnsi="Times New Roman" w:cs="Times New Roman"/>
+                <w:sz w:val="24"/>
+                <w:szCs w:val="24"/>
+              </w:rPr>
+            </w:pPr>
+            <w:r>
+              <w:rPr>
+                <w:rFonts w:ascii="Times New Roman" w:hAnsi="Times New Roman" w:cs="Times New Roman"/>
+                <w:sz w:val="24"/>
+                <w:szCs w:val="24"/>
+              </w:rPr>
+              <w:t>MAIN COURSE</w:t>
+            </w:r>
+          </w:p>
+        </w:tc>
+        <w:tc>
+          <w:tcPr>
+            <w:tcW w:w="6762" w:type="dxa"/>
+          </w:tcPr>
+          <w:p>
+            <w:pPr>
+              <w:pStyle w:val="ListParagraph"/>
+              <w:numPr>
+                <w:ilvl w:val="0"/>
+                <w:numId w:val="3"/>
+              </w:numPr>
+              <w:rPr>
+                <w:rFonts w:ascii="Times New Roman" w:hAnsi="Times New Roman" w:cs="Times New Roman"/>
+                <w:sz w:val="24"/>
+                <w:szCs w:val="24"/>
+              </w:rPr>
+            </w:pPr>
+            <w:r>
+              <w:rPr>
+                <w:rFonts w:ascii="Times New Roman" w:hAnsi="Times New Roman" w:cs="Times New Roman"/>
+                <w:sz w:val="24"/>
+                <w:szCs w:val="24"/>
+              </w:rPr>
+              <w:t>Guest clicks to check-out on touch screen</w:t>
+            </w:r>
+          </w:p>
+          <w:p>
+            <w:pPr>
+              <w:pStyle w:val="ListParagraph"/>
+              <w:numPr>
+                <w:ilvl w:val="0"/>
+                <w:numId w:val="3"/>
+              </w:numPr>
+              <w:rPr>
+                <w:rFonts w:ascii="Times New Roman" w:hAnsi="Times New Roman" w:cs="Times New Roman"/>
+                <w:sz w:val="24"/>
+                <w:szCs w:val="24"/>
+              </w:rPr>
+            </w:pPr>
+            <w:r>
+              <w:rPr>
+                <w:rFonts w:ascii="Times New Roman" w:hAnsi="Times New Roman" w:cs="Times New Roman"/>
+                <w:sz w:val="24"/>
+                <w:szCs w:val="24"/>
+              </w:rPr>
+              <w:t>Guest is prompted for information</w:t>
+            </w:r>
+          </w:p>
+          <w:p>
+            <w:pPr>
+              <w:pStyle w:val="ListParagraph"/>
+              <w:numPr>
+                <w:ilvl w:val="0"/>
+                <w:numId w:val="3"/>
+              </w:numPr>
+              <w:rPr>
+                <w:rFonts w:ascii="Times New Roman" w:hAnsi="Times New Roman" w:cs="Times New Roman"/>
+                <w:sz w:val="24"/>
+                <w:szCs w:val="24"/>
+              </w:rPr>
+            </w:pPr>
+            <w:r>
+              <w:rPr>
+                <w:rFonts w:ascii="Times New Roman" w:hAnsi="Times New Roman" w:cs="Times New Roman"/>
+                <w:sz w:val="24"/>
+                <w:szCs w:val="24"/>
+              </w:rPr>
+              <w:t>If guest is checked-in, guest is checked-out of system</w:t>
+            </w:r>
+          </w:p>
+          <w:p>
+            <w:pPr>
+              <w:pStyle w:val="ListParagraph"/>
+              <w:numPr>
+                <w:ilvl w:val="0"/>
+                <w:numId w:val="3"/>
+              </w:numPr>
+              <w:rPr>
+                <w:rFonts w:ascii="Times New Roman" w:hAnsi="Times New Roman" w:cs="Times New Roman"/>
+                <w:sz w:val="24"/>
+                <w:szCs w:val="24"/>
+              </w:rPr>
+            </w:pPr>
+            <w:r>
+              <w:rPr>
+                <w:rFonts w:ascii="Times New Roman" w:hAnsi="Times New Roman" w:cs="Times New Roman"/>
+                <w:sz w:val="24"/>
+                <w:szCs w:val="24"/>
+              </w:rPr>
+              <w:t>Message is displayed to turn in room keys</w:t>
+            </w:r>
+          </w:p>
+        </w:tc>
+      </w:tr>
+      <w:tr>
+        <w:trPr>
+          <w:trHeight w:val="287"/>
+        </w:trPr>
+        <w:tc>
+          <w:tcPr>
+            <w:tcW w:w="2610" w:type="dxa"/>
+            <w:shd w:val="clear" w:color="auto" w:fill="EDEDED" w:themeFill="accent3" w:themeFillTint="33"/>
+          </w:tcPr>
+          <w:p>
+            <w:pPr>
+              <w:rPr>
+                <w:rFonts w:ascii="Times New Roman" w:hAnsi="Times New Roman" w:cs="Times New Roman"/>
+                <w:sz w:val="24"/>
+                <w:szCs w:val="24"/>
+              </w:rPr>
+            </w:pPr>
+            <w:r>
+              <w:rPr>
+                <w:rFonts w:ascii="Times New Roman" w:hAnsi="Times New Roman" w:cs="Times New Roman"/>
+                <w:sz w:val="24"/>
+                <w:szCs w:val="24"/>
+              </w:rPr>
+              <w:t>ALTERNATE COURSE</w:t>
+            </w:r>
+          </w:p>
+        </w:tc>
+        <w:tc>
+          <w:tcPr>
+            <w:tcW w:w="6762" w:type="dxa"/>
+          </w:tcPr>
+          <w:p>
+            <w:pPr>
+              <w:pStyle w:val="ListParagraph"/>
+              <w:numPr>
+                <w:ilvl w:val="0"/>
+                <w:numId w:val="5"/>
+              </w:numPr>
+              <w:rPr>
+                <w:rFonts w:ascii="Times New Roman" w:hAnsi="Times New Roman" w:cs="Times New Roman"/>
+                <w:sz w:val="24"/>
+                <w:szCs w:val="24"/>
+              </w:rPr>
+            </w:pPr>
+            <w:r>
+              <w:rPr>
+                <w:rFonts w:ascii="Times New Roman" w:hAnsi="Times New Roman" w:cs="Times New Roman"/>
+                <w:sz w:val="24"/>
+                <w:szCs w:val="24"/>
+              </w:rPr>
+              <w:t>If guest is not checked-in</w:t>
+            </w:r>
+            <w:r>
+              <w:rPr>
+                <w:rFonts w:ascii="Times New Roman" w:hAnsi="Times New Roman" w:cs="Times New Roman"/>
+                <w:sz w:val="24"/>
+                <w:szCs w:val="24"/>
+              </w:rPr>
+              <w:t>:</w:t>
+            </w:r>
+          </w:p>
+          <w:p>
+            <w:pPr>
+              <w:pStyle w:val="ListParagraph"/>
+              <w:numPr>
+                <w:ilvl w:val="0"/>
+                <w:numId w:val="6"/>
+              </w:numPr>
+              <w:rPr>
+                <w:rFonts w:ascii="Times New Roman" w:hAnsi="Times New Roman" w:cs="Times New Roman"/>
+                <w:sz w:val="24"/>
+                <w:szCs w:val="24"/>
+              </w:rPr>
+            </w:pPr>
+            <w:r>
+              <w:rPr>
+                <w:rFonts w:ascii="Times New Roman" w:hAnsi="Times New Roman" w:cs="Times New Roman"/>
+                <w:sz w:val="24"/>
+                <w:szCs w:val="24"/>
+              </w:rPr>
+              <w:t>Message is displayed</w:t>
+            </w:r>
+          </w:p>
+          <w:p>
+            <w:pPr>
+              <w:pStyle w:val="ListParagraph"/>
+              <w:numPr>
+                <w:ilvl w:val="0"/>
+                <w:numId w:val="6"/>
+              </w:numPr>
+              <w:rPr>
+                <w:rFonts w:ascii="Times New Roman" w:hAnsi="Times New Roman" w:cs="Times New Roman"/>
+                <w:sz w:val="24"/>
+                <w:szCs w:val="24"/>
+              </w:rPr>
+            </w:pPr>
+            <w:r>
+              <w:rPr>
+                <w:rFonts w:ascii="Times New Roman" w:hAnsi="Times New Roman" w:cs="Times New Roman"/>
+                <w:sz w:val="24"/>
+                <w:szCs w:val="24"/>
+              </w:rPr>
+              <w:t>Guest is prompted to notify staff</w:t>
+            </w:r>
+          </w:p>
+          <w:p>
+            <w:pPr>
+              <w:pStyle w:val="ListParagraph"/>
+              <w:numPr>
+                <w:ilvl w:val="0"/>
+                <w:numId w:val="5"/>
+              </w:numPr>
+              <w:rPr>
+                <w:rFonts w:ascii="Times New Roman" w:hAnsi="Times New Roman" w:cs="Times New Roman"/>
+                <w:sz w:val="24"/>
+                <w:szCs w:val="24"/>
+              </w:rPr>
+            </w:pPr>
+            <w:r>
+              <w:rPr>
+                <w:rFonts w:ascii="Times New Roman" w:hAnsi="Times New Roman" w:cs="Times New Roman"/>
+                <w:sz w:val="24"/>
+                <w:szCs w:val="24"/>
+              </w:rPr>
+              <w:t>If guest checks-out early</w:t>
+            </w:r>
+            <w:r>
+              <w:rPr>
+                <w:rFonts w:ascii="Times New Roman" w:hAnsi="Times New Roman" w:cs="Times New Roman"/>
+                <w:sz w:val="24"/>
+                <w:szCs w:val="24"/>
+              </w:rPr>
+              <w:t>:</w:t>
+            </w:r>
+          </w:p>
+          <w:p>
+            <w:pPr>
+              <w:pStyle w:val="ListParagraph"/>
+              <w:numPr>
+                <w:ilvl w:val="0"/>
+                <w:numId w:val="8"/>
+              </w:numPr>
+              <w:rPr>
+                <w:rFonts w:ascii="Times New Roman" w:hAnsi="Times New Roman" w:cs="Times New Roman"/>
+                <w:sz w:val="24"/>
+                <w:szCs w:val="24"/>
+              </w:rPr>
+            </w:pPr>
+            <w:r>
+              <w:rPr>
+                <w:rFonts w:ascii="Times New Roman" w:hAnsi="Times New Roman" w:cs="Times New Roman"/>
+                <w:sz w:val="24"/>
+                <w:szCs w:val="24"/>
+              </w:rPr>
+              <w:t>Refund is calculated</w:t>
+            </w:r>
+          </w:p>
+          <w:p>
+            <w:pPr>
+              <w:pStyle w:val="ListParagraph"/>
+              <w:numPr>
+                <w:ilvl w:val="0"/>
+                <w:numId w:val="8"/>
+              </w:numPr>
+              <w:rPr>
+                <w:rFonts w:ascii="Times New Roman" w:hAnsi="Times New Roman" w:cs="Times New Roman"/>
+                <w:sz w:val="24"/>
+                <w:szCs w:val="24"/>
+              </w:rPr>
+            </w:pPr>
+            <w:r>
+              <w:rPr>
+                <w:rFonts w:ascii="Times New Roman" w:hAnsi="Times New Roman" w:cs="Times New Roman"/>
+                <w:sz w:val="24"/>
+                <w:szCs w:val="24"/>
+              </w:rPr>
+              <w:t>If payment was made with card, refund is dispersed to card</w:t>
+            </w:r>
+          </w:p>
+          <w:p>
+            <w:pPr>
+              <w:pStyle w:val="ListParagraph"/>
+              <w:numPr>
+                <w:ilvl w:val="1"/>
+                <w:numId w:val="8"/>
+              </w:numPr>
+              <w:rPr>
+                <w:rFonts w:ascii="Times New Roman" w:hAnsi="Times New Roman" w:cs="Times New Roman"/>
+                <w:sz w:val="24"/>
+                <w:szCs w:val="24"/>
+              </w:rPr>
+            </w:pPr>
+            <w:r>
+              <w:rPr>
+                <w:rFonts w:ascii="Times New Roman" w:hAnsi="Times New Roman" w:cs="Times New Roman"/>
+                <w:sz w:val="24"/>
+                <w:szCs w:val="24"/>
+              </w:rPr>
+              <w:t>If other form of payment or refund error, staff is notified</w:t>
+            </w:r>
           </w:p>
         </w:tc>
       </w:tr>
@@ -731,6 +1814,7 @@
                 <w:sz w:val="24"/>
                 <w:szCs w:val="24"/>
               </w:rPr>
+              <w:lastRenderedPageBreak/>
               <w:t>USE CASE NAME</w:t>
             </w:r>
           </w:p>
@@ -753,7 +1837,7 @@
                 <w:sz w:val="24"/>
                 <w:szCs w:val="24"/>
               </w:rPr>
-              <w:t>Check out</w:t>
+              <w:t>Get room key</w:t>
             </w:r>
           </w:p>
         </w:tc>
@@ -803,7 +1887,7 @@
                 <w:sz w:val="24"/>
                 <w:szCs w:val="24"/>
               </w:rPr>
-              <w:t>UC2</w:t>
+              <w:t>UC3</w:t>
             </w:r>
           </w:p>
         </w:tc>
@@ -853,7 +1937,7 @@
                 <w:sz w:val="24"/>
                 <w:szCs w:val="24"/>
               </w:rPr>
-              <w:t>Guest checks-out of booked stay</w:t>
+              <w:t>Guest gets printed room key</w:t>
             </w:r>
           </w:p>
         </w:tc>
@@ -903,7 +1987,7 @@
                 <w:sz w:val="24"/>
                 <w:szCs w:val="24"/>
               </w:rPr>
-              <w:t>Guest wants to check-out of booked stay</w:t>
+              <w:t>Guest requests room key</w:t>
             </w:r>
           </w:p>
         </w:tc>
@@ -953,7 +2037,7 @@
                 <w:sz w:val="24"/>
                 <w:szCs w:val="24"/>
               </w:rPr>
-              <w:t>Checked-in guest would like to check-out of their current stay</w:t>
+              <w:t>Guest would like to get a room card key to their booked room</w:t>
             </w:r>
           </w:p>
         </w:tc>
@@ -1005,6 +2089,14 @@
               </w:rPr>
               <w:t>Guest</w:t>
             </w:r>
+            <w:r>
+              <w:rPr>
+                <w:rFonts w:ascii="Times New Roman" w:hAnsi="Times New Roman" w:cs="Times New Roman"/>
+                <w:sz w:val="24"/>
+                <w:szCs w:val="24"/>
+              </w:rPr>
+              <w:t>, Staff</w:t>
+            </w:r>
           </w:p>
         </w:tc>
       </w:tr>
@@ -1053,7 +2145,7 @@
                 <w:sz w:val="24"/>
                 <w:szCs w:val="24"/>
               </w:rPr>
-              <w:t>Guest is checked-in and either wants to leave early or is at the end of their booked stay</w:t>
+              <w:t>Guest is checked-in and either has not their allotted room keys</w:t>
             </w:r>
           </w:p>
         </w:tc>
@@ -1153,7 +2245,7 @@
                 <w:sz w:val="24"/>
                 <w:szCs w:val="24"/>
               </w:rPr>
-              <w:t>Check in</w:t>
+              <w:t>Replace room key</w:t>
             </w:r>
           </w:p>
         </w:tc>
@@ -1253,7 +2345,7 @@
                 <w:sz w:val="24"/>
                 <w:szCs w:val="24"/>
               </w:rPr>
-              <w:t>Guest is currently checked-in to a stay</w:t>
+              <w:t>Guest does not have a room key</w:t>
             </w:r>
           </w:p>
         </w:tc>
@@ -1303,7 +2395,7 @@
                 <w:sz w:val="24"/>
                 <w:szCs w:val="24"/>
               </w:rPr>
-              <w:t>Guest is checked-out of the stay</w:t>
+              <w:t>Guest has a room key</w:t>
             </w:r>
           </w:p>
         </w:tc>
@@ -1341,12 +2433,69 @@
           </w:tcPr>
           <w:p>
             <w:pPr>
-              <w:rPr>
-                <w:rFonts w:ascii="Times New Roman" w:hAnsi="Times New Roman" w:cs="Times New Roman"/>
-                <w:sz w:val="24"/>
-                <w:szCs w:val="24"/>
-              </w:rPr>
-            </w:pPr>
+              <w:pStyle w:val="ListParagraph"/>
+              <w:numPr>
+                <w:ilvl w:val="0"/>
+                <w:numId w:val="9"/>
+              </w:numPr>
+              <w:rPr>
+                <w:rFonts w:ascii="Times New Roman" w:hAnsi="Times New Roman" w:cs="Times New Roman"/>
+                <w:sz w:val="24"/>
+                <w:szCs w:val="24"/>
+              </w:rPr>
+            </w:pPr>
+            <w:r>
+              <w:rPr>
+                <w:rFonts w:ascii="Times New Roman" w:hAnsi="Times New Roman" w:cs="Times New Roman"/>
+                <w:sz w:val="24"/>
+                <w:szCs w:val="24"/>
+              </w:rPr>
+              <w:t>Guest clicks to get room key on touch screen</w:t>
+            </w:r>
+          </w:p>
+          <w:p>
+            <w:pPr>
+              <w:pStyle w:val="ListParagraph"/>
+              <w:numPr>
+                <w:ilvl w:val="0"/>
+                <w:numId w:val="9"/>
+              </w:numPr>
+              <w:rPr>
+                <w:rFonts w:ascii="Times New Roman" w:hAnsi="Times New Roman" w:cs="Times New Roman"/>
+                <w:sz w:val="24"/>
+                <w:szCs w:val="24"/>
+              </w:rPr>
+            </w:pPr>
+            <w:r>
+              <w:rPr>
+                <w:rFonts w:ascii="Times New Roman" w:hAnsi="Times New Roman" w:cs="Times New Roman"/>
+                <w:sz w:val="24"/>
+                <w:szCs w:val="24"/>
+              </w:rPr>
+              <w:t>If guest is check-in and keys have not been dispensed, guest is asked how many keys to print (up to max)</w:t>
+            </w:r>
+          </w:p>
+          <w:p>
+            <w:pPr>
+              <w:pStyle w:val="ListParagraph"/>
+              <w:numPr>
+                <w:ilvl w:val="0"/>
+                <w:numId w:val="9"/>
+              </w:numPr>
+              <w:rPr>
+                <w:rFonts w:ascii="Times New Roman" w:hAnsi="Times New Roman" w:cs="Times New Roman"/>
+                <w:sz w:val="24"/>
+                <w:szCs w:val="24"/>
+              </w:rPr>
+            </w:pPr>
+            <w:r>
+              <w:rPr>
+                <w:rFonts w:ascii="Times New Roman" w:hAnsi="Times New Roman" w:cs="Times New Roman"/>
+                <w:sz w:val="24"/>
+                <w:szCs w:val="24"/>
+              </w:rPr>
+              <w:t>Specified number of keys are printed</w:t>
+            </w:r>
           </w:p>
         </w:tc>
       </w:tr>
@@ -1383,20 +2532,127 @@
           </w:tcPr>
           <w:p>
             <w:pPr>
-              <w:rPr>
-                <w:rFonts w:ascii="Times New Roman" w:hAnsi="Times New Roman" w:cs="Times New Roman"/>
-                <w:sz w:val="24"/>
-                <w:szCs w:val="24"/>
-              </w:rPr>
-            </w:pPr>
+              <w:pStyle w:val="ListParagraph"/>
+              <w:numPr>
+                <w:ilvl w:val="0"/>
+                <w:numId w:val="11"/>
+              </w:numPr>
+              <w:rPr>
+                <w:rFonts w:ascii="Times New Roman" w:hAnsi="Times New Roman" w:cs="Times New Roman"/>
+                <w:sz w:val="24"/>
+                <w:szCs w:val="24"/>
+              </w:rPr>
+            </w:pPr>
+            <w:r>
+              <w:rPr>
+                <w:rFonts w:ascii="Times New Roman" w:hAnsi="Times New Roman" w:cs="Times New Roman"/>
+                <w:sz w:val="24"/>
+                <w:szCs w:val="24"/>
+              </w:rPr>
+              <w:t>If guest is not checked-in:</w:t>
+            </w:r>
+          </w:p>
+          <w:p>
+            <w:pPr>
+              <w:pStyle w:val="ListParagraph"/>
+              <w:numPr>
+                <w:ilvl w:val="0"/>
+                <w:numId w:val="10"/>
+              </w:numPr>
+              <w:rPr>
+                <w:rFonts w:ascii="Times New Roman" w:hAnsi="Times New Roman" w:cs="Times New Roman"/>
+                <w:sz w:val="24"/>
+                <w:szCs w:val="24"/>
+              </w:rPr>
+            </w:pPr>
+            <w:r>
+              <w:rPr>
+                <w:rFonts w:ascii="Times New Roman" w:hAnsi="Times New Roman" w:cs="Times New Roman"/>
+                <w:sz w:val="24"/>
+                <w:szCs w:val="24"/>
+              </w:rPr>
+              <w:t>Guest is prompted to check-in or notify staff</w:t>
+            </w:r>
+          </w:p>
+          <w:p>
+            <w:pPr>
+              <w:pStyle w:val="ListParagraph"/>
+              <w:numPr>
+                <w:ilvl w:val="0"/>
+                <w:numId w:val="11"/>
+              </w:numPr>
+              <w:rPr>
+                <w:rFonts w:ascii="Times New Roman" w:hAnsi="Times New Roman" w:cs="Times New Roman"/>
+                <w:sz w:val="24"/>
+                <w:szCs w:val="24"/>
+              </w:rPr>
+            </w:pPr>
+            <w:r>
+              <w:rPr>
+                <w:rFonts w:ascii="Times New Roman" w:hAnsi="Times New Roman" w:cs="Times New Roman"/>
+                <w:sz w:val="24"/>
+                <w:szCs w:val="24"/>
+              </w:rPr>
+              <w:t>If max number of keys have been dispensed:</w:t>
+            </w:r>
+          </w:p>
+          <w:p>
+            <w:pPr>
+              <w:pStyle w:val="ListParagraph"/>
+              <w:numPr>
+                <w:ilvl w:val="0"/>
+                <w:numId w:val="12"/>
+              </w:numPr>
+              <w:rPr>
+                <w:rFonts w:ascii="Times New Roman" w:hAnsi="Times New Roman" w:cs="Times New Roman"/>
+                <w:sz w:val="24"/>
+                <w:szCs w:val="24"/>
+              </w:rPr>
+            </w:pPr>
+            <w:r>
+              <w:rPr>
+                <w:rFonts w:ascii="Times New Roman" w:hAnsi="Times New Roman" w:cs="Times New Roman"/>
+                <w:sz w:val="24"/>
+                <w:szCs w:val="24"/>
+              </w:rPr>
+              <w:t>G</w:t>
+            </w:r>
+            <w:r>
+              <w:rPr>
+                <w:rFonts w:ascii="Times New Roman" w:hAnsi="Times New Roman" w:cs="Times New Roman"/>
+                <w:sz w:val="24"/>
+                <w:szCs w:val="24"/>
+              </w:rPr>
+              <w:t>uest</w:t>
+            </w:r>
+            <w:r>
+              <w:rPr>
+                <w:rFonts w:ascii="Times New Roman" w:hAnsi="Times New Roman" w:cs="Times New Roman"/>
+                <w:sz w:val="24"/>
+                <w:szCs w:val="24"/>
+              </w:rPr>
+              <w:t xml:space="preserve"> is prompted</w:t>
+            </w:r>
+            <w:r>
+              <w:rPr>
+                <w:rFonts w:ascii="Times New Roman" w:hAnsi="Times New Roman" w:cs="Times New Roman"/>
+                <w:sz w:val="24"/>
+                <w:szCs w:val="24"/>
+              </w:rPr>
+              <w:t xml:space="preserve"> to replace room key</w:t>
+            </w:r>
+            <w:r>
+              <w:rPr>
+                <w:rFonts w:ascii="Times New Roman" w:hAnsi="Times New Roman" w:cs="Times New Roman"/>
+                <w:sz w:val="24"/>
+                <w:szCs w:val="24"/>
+              </w:rPr>
+              <w:t xml:space="preserve"> or notify staff</w:t>
+            </w:r>
           </w:p>
         </w:tc>
       </w:tr>
     </w:tbl>
-    <w:p/>
-    <w:p/>
-    <w:p/>
-    <w:p/>
     <w:p/>
     <w:p/>
     <w:p/>
@@ -1433,7 +2689,6 @@
                 <w:sz w:val="24"/>
                 <w:szCs w:val="24"/>
               </w:rPr>
-              <w:lastRenderedPageBreak/>
               <w:t>USE CASE NAME</w:t>
             </w:r>
           </w:p>
@@ -1456,7 +2711,7 @@
                 <w:sz w:val="24"/>
                 <w:szCs w:val="24"/>
               </w:rPr>
-              <w:t>Get room key</w:t>
+              <w:t>Book stay</w:t>
             </w:r>
           </w:p>
         </w:tc>
@@ -1506,7 +2761,7 @@
                 <w:sz w:val="24"/>
                 <w:szCs w:val="24"/>
               </w:rPr>
-              <w:t>UC3</w:t>
+              <w:t>UC4</w:t>
             </w:r>
           </w:p>
         </w:tc>
@@ -1556,7 +2811,7 @@
                 <w:sz w:val="24"/>
                 <w:szCs w:val="24"/>
               </w:rPr>
-              <w:t>Guest gets printed room key</w:t>
+              <w:t>User schedules a hotel stay in an available room</w:t>
             </w:r>
           </w:p>
         </w:tc>
@@ -1606,7 +2861,7 @@
                 <w:sz w:val="24"/>
                 <w:szCs w:val="24"/>
               </w:rPr>
-              <w:t>Guest requests room key</w:t>
+              <w:t>User requests booking a stay</w:t>
             </w:r>
           </w:p>
         </w:tc>
@@ -1656,7 +2911,7 @@
                 <w:sz w:val="24"/>
                 <w:szCs w:val="24"/>
               </w:rPr>
-              <w:t>Guest would like to get a room card key to their booked room</w:t>
+              <w:t>User would like to book a stay in an available room for a specified amount of time</w:t>
             </w:r>
           </w:p>
         </w:tc>
@@ -1706,7 +2961,7 @@
                 <w:sz w:val="24"/>
                 <w:szCs w:val="24"/>
               </w:rPr>
-              <w:t>Guest</w:t>
+              <w:t>User</w:t>
             </w:r>
           </w:p>
         </w:tc>
@@ -1756,7 +3011,7 @@
                 <w:sz w:val="24"/>
                 <w:szCs w:val="24"/>
               </w:rPr>
-              <w:t>Guest is checked-in and either has not received their allotted room keys or needs to replace room keys</w:t>
+              <w:t>User is requesting a new stay in a room available during the specified dates</w:t>
             </w:r>
           </w:p>
         </w:tc>
@@ -1856,7 +3111,7 @@
                 <w:sz w:val="24"/>
                 <w:szCs w:val="24"/>
               </w:rPr>
-              <w:t>N/A</w:t>
+              <w:t>Alter stay, Cancel stay</w:t>
             </w:r>
           </w:p>
         </w:tc>
@@ -1956,7 +3211,7 @@
                 <w:sz w:val="24"/>
                 <w:szCs w:val="24"/>
               </w:rPr>
-              <w:t>Guest does not have a room key</w:t>
+              <w:t>The specified room is available between the specified dates</w:t>
             </w:r>
           </w:p>
         </w:tc>
@@ -2006,7 +3261,7 @@
                 <w:sz w:val="24"/>
                 <w:szCs w:val="24"/>
               </w:rPr>
-              <w:t>Guest has a room key</w:t>
+              <w:t>The specified room is booked for the specified dates, to the requesting user</w:t>
             </w:r>
           </w:p>
         </w:tc>
@@ -2044,12 +3299,121 @@
           </w:tcPr>
           <w:p>
             <w:pPr>
-              <w:rPr>
-                <w:rFonts w:ascii="Times New Roman" w:hAnsi="Times New Roman" w:cs="Times New Roman"/>
-                <w:sz w:val="24"/>
-                <w:szCs w:val="24"/>
-              </w:rPr>
-            </w:pPr>
+              <w:pStyle w:val="ListParagraph"/>
+              <w:numPr>
+                <w:ilvl w:val="0"/>
+                <w:numId w:val="13"/>
+              </w:numPr>
+              <w:rPr>
+                <w:rFonts w:ascii="Times New Roman" w:hAnsi="Times New Roman" w:cs="Times New Roman"/>
+                <w:sz w:val="24"/>
+                <w:szCs w:val="24"/>
+              </w:rPr>
+            </w:pPr>
+            <w:r>
+              <w:rPr>
+                <w:rFonts w:ascii="Times New Roman" w:hAnsi="Times New Roman" w:cs="Times New Roman"/>
+                <w:sz w:val="24"/>
+                <w:szCs w:val="24"/>
+              </w:rPr>
+              <w:t>User clicks to book stay on touch screen or website</w:t>
+            </w:r>
+          </w:p>
+          <w:p>
+            <w:pPr>
+              <w:pStyle w:val="ListParagraph"/>
+              <w:numPr>
+                <w:ilvl w:val="0"/>
+                <w:numId w:val="13"/>
+              </w:numPr>
+              <w:rPr>
+                <w:rFonts w:ascii="Times New Roman" w:hAnsi="Times New Roman" w:cs="Times New Roman"/>
+                <w:sz w:val="24"/>
+                <w:szCs w:val="24"/>
+              </w:rPr>
+            </w:pPr>
+            <w:r>
+              <w:rPr>
+                <w:rFonts w:ascii="Times New Roman" w:hAnsi="Times New Roman" w:cs="Times New Roman"/>
+                <w:sz w:val="24"/>
+                <w:szCs w:val="24"/>
+              </w:rPr>
+              <w:t xml:space="preserve">User is prompted to </w:t>
+            </w:r>
+            <w:r>
+              <w:rPr>
+                <w:rFonts w:ascii="Times New Roman" w:hAnsi="Times New Roman" w:cs="Times New Roman"/>
+                <w:sz w:val="24"/>
+                <w:szCs w:val="24"/>
+              </w:rPr>
+              <w:t>select date range</w:t>
+            </w:r>
+          </w:p>
+          <w:p>
+            <w:pPr>
+              <w:pStyle w:val="ListParagraph"/>
+              <w:numPr>
+                <w:ilvl w:val="0"/>
+                <w:numId w:val="13"/>
+              </w:numPr>
+              <w:rPr>
+                <w:rFonts w:ascii="Times New Roman" w:hAnsi="Times New Roman" w:cs="Times New Roman"/>
+                <w:sz w:val="24"/>
+                <w:szCs w:val="24"/>
+              </w:rPr>
+            </w:pPr>
+            <w:r>
+              <w:rPr>
+                <w:rFonts w:ascii="Times New Roman" w:hAnsi="Times New Roman" w:cs="Times New Roman"/>
+                <w:sz w:val="24"/>
+                <w:szCs w:val="24"/>
+              </w:rPr>
+              <w:t>User is prompted to select an available room or room type</w:t>
+            </w:r>
+          </w:p>
+          <w:p>
+            <w:pPr>
+              <w:pStyle w:val="ListParagraph"/>
+              <w:numPr>
+                <w:ilvl w:val="0"/>
+                <w:numId w:val="13"/>
+              </w:numPr>
+              <w:rPr>
+                <w:rFonts w:ascii="Times New Roman" w:hAnsi="Times New Roman" w:cs="Times New Roman"/>
+                <w:sz w:val="24"/>
+                <w:szCs w:val="24"/>
+              </w:rPr>
+            </w:pPr>
+            <w:r>
+              <w:rPr>
+                <w:rFonts w:ascii="Times New Roman" w:hAnsi="Times New Roman" w:cs="Times New Roman"/>
+                <w:sz w:val="24"/>
+                <w:szCs w:val="24"/>
+              </w:rPr>
+              <w:t>Stay is booked into the system</w:t>
+            </w:r>
+          </w:p>
+          <w:p>
+            <w:pPr>
+              <w:pStyle w:val="ListParagraph"/>
+              <w:numPr>
+                <w:ilvl w:val="0"/>
+                <w:numId w:val="13"/>
+              </w:numPr>
+              <w:rPr>
+                <w:rFonts w:ascii="Times New Roman" w:hAnsi="Times New Roman" w:cs="Times New Roman"/>
+                <w:sz w:val="24"/>
+                <w:szCs w:val="24"/>
+              </w:rPr>
+            </w:pPr>
+            <w:r>
+              <w:rPr>
+                <w:rFonts w:ascii="Times New Roman" w:hAnsi="Times New Roman" w:cs="Times New Roman"/>
+                <w:sz w:val="24"/>
+                <w:szCs w:val="24"/>
+              </w:rPr>
+              <w:t>User is prompted to either pay now or pay later</w:t>
+            </w:r>
           </w:p>
         </w:tc>
       </w:tr>
@@ -2086,708 +3450,33 @@
           </w:tcPr>
           <w:p>
             <w:pPr>
-              <w:rPr>
-                <w:rFonts w:ascii="Times New Roman" w:hAnsi="Times New Roman" w:cs="Times New Roman"/>
-                <w:sz w:val="24"/>
-                <w:szCs w:val="24"/>
-              </w:rPr>
-            </w:pPr>
-          </w:p>
-        </w:tc>
-      </w:tr>
-    </w:tbl>
-    <w:p/>
-    <w:tbl>
-      <w:tblPr>
-        <w:tblStyle w:val="TableGrid"/>
-        <w:tblW w:w="9372" w:type="dxa"/>
-        <w:tblLook w:val="04A0" w:firstRow="1" w:lastRow="0" w:firstColumn="1" w:lastColumn="0" w:noHBand="0" w:noVBand="1"/>
-      </w:tblPr>
-      <w:tblGrid>
-        <w:gridCol w:w="2610"/>
-        <w:gridCol w:w="6762"/>
-      </w:tblGrid>
-      <w:tr>
-        <w:trPr>
-          <w:trHeight w:val="301"/>
-        </w:trPr>
-        <w:tc>
-          <w:tcPr>
-            <w:tcW w:w="2610" w:type="dxa"/>
-            <w:shd w:val="clear" w:color="auto" w:fill="EDEDED" w:themeFill="accent3" w:themeFillTint="33"/>
-          </w:tcPr>
-          <w:p>
-            <w:pPr>
-              <w:rPr>
-                <w:rFonts w:ascii="Times New Roman" w:hAnsi="Times New Roman" w:cs="Times New Roman"/>
-                <w:sz w:val="24"/>
-                <w:szCs w:val="24"/>
-              </w:rPr>
-            </w:pPr>
-            <w:r>
-              <w:rPr>
-                <w:rFonts w:ascii="Times New Roman" w:hAnsi="Times New Roman" w:cs="Times New Roman"/>
-                <w:sz w:val="24"/>
-                <w:szCs w:val="24"/>
-              </w:rPr>
-              <w:t>USE CASE NAME</w:t>
-            </w:r>
-          </w:p>
-        </w:tc>
-        <w:tc>
-          <w:tcPr>
-            <w:tcW w:w="6762" w:type="dxa"/>
-          </w:tcPr>
-          <w:p>
-            <w:pPr>
-              <w:rPr>
-                <w:rFonts w:ascii="Times New Roman" w:hAnsi="Times New Roman" w:cs="Times New Roman"/>
-                <w:sz w:val="24"/>
-                <w:szCs w:val="24"/>
-              </w:rPr>
-            </w:pPr>
-            <w:r>
-              <w:rPr>
-                <w:rFonts w:ascii="Times New Roman" w:hAnsi="Times New Roman" w:cs="Times New Roman"/>
-                <w:sz w:val="24"/>
-                <w:szCs w:val="24"/>
-              </w:rPr>
-              <w:t>Book stay</w:t>
-            </w:r>
-          </w:p>
-        </w:tc>
-      </w:tr>
-      <w:tr>
-        <w:trPr>
-          <w:trHeight w:val="301"/>
-        </w:trPr>
-        <w:tc>
-          <w:tcPr>
-            <w:tcW w:w="2610" w:type="dxa"/>
-            <w:shd w:val="clear" w:color="auto" w:fill="EDEDED" w:themeFill="accent3" w:themeFillTint="33"/>
-          </w:tcPr>
-          <w:p>
-            <w:pPr>
-              <w:rPr>
-                <w:rFonts w:ascii="Times New Roman" w:hAnsi="Times New Roman" w:cs="Times New Roman"/>
-                <w:sz w:val="24"/>
-                <w:szCs w:val="24"/>
-              </w:rPr>
-            </w:pPr>
-            <w:r>
-              <w:rPr>
-                <w:rFonts w:ascii="Times New Roman" w:hAnsi="Times New Roman" w:cs="Times New Roman"/>
-                <w:sz w:val="24"/>
-                <w:szCs w:val="24"/>
-              </w:rPr>
-              <w:t>ID</w:t>
-            </w:r>
-          </w:p>
-        </w:tc>
-        <w:tc>
-          <w:tcPr>
-            <w:tcW w:w="6762" w:type="dxa"/>
-          </w:tcPr>
-          <w:p>
-            <w:pPr>
-              <w:rPr>
-                <w:rFonts w:ascii="Times New Roman" w:hAnsi="Times New Roman" w:cs="Times New Roman"/>
-                <w:sz w:val="24"/>
-                <w:szCs w:val="24"/>
-              </w:rPr>
-            </w:pPr>
-            <w:r>
-              <w:rPr>
-                <w:rFonts w:ascii="Times New Roman" w:hAnsi="Times New Roman" w:cs="Times New Roman"/>
-                <w:sz w:val="24"/>
-                <w:szCs w:val="24"/>
-              </w:rPr>
-              <w:t>UC4</w:t>
-            </w:r>
-          </w:p>
-        </w:tc>
-      </w:tr>
-      <w:tr>
-        <w:trPr>
-          <w:trHeight w:val="287"/>
-        </w:trPr>
-        <w:tc>
-          <w:tcPr>
-            <w:tcW w:w="2610" w:type="dxa"/>
-            <w:shd w:val="clear" w:color="auto" w:fill="EDEDED" w:themeFill="accent3" w:themeFillTint="33"/>
-          </w:tcPr>
-          <w:p>
-            <w:pPr>
-              <w:rPr>
-                <w:rFonts w:ascii="Times New Roman" w:hAnsi="Times New Roman" w:cs="Times New Roman"/>
-                <w:sz w:val="24"/>
-                <w:szCs w:val="24"/>
-              </w:rPr>
-            </w:pPr>
-            <w:r>
-              <w:rPr>
-                <w:rFonts w:ascii="Times New Roman" w:hAnsi="Times New Roman" w:cs="Times New Roman"/>
-                <w:sz w:val="24"/>
-                <w:szCs w:val="24"/>
-              </w:rPr>
-              <w:t>SCENARIO</w:t>
-            </w:r>
-          </w:p>
-        </w:tc>
-        <w:tc>
-          <w:tcPr>
-            <w:tcW w:w="6762" w:type="dxa"/>
-          </w:tcPr>
-          <w:p>
-            <w:pPr>
-              <w:rPr>
-                <w:rFonts w:ascii="Times New Roman" w:hAnsi="Times New Roman" w:cs="Times New Roman"/>
-                <w:sz w:val="24"/>
-                <w:szCs w:val="24"/>
-              </w:rPr>
-            </w:pPr>
-            <w:r>
-              <w:rPr>
-                <w:rFonts w:ascii="Times New Roman" w:hAnsi="Times New Roman" w:cs="Times New Roman"/>
-                <w:sz w:val="24"/>
-                <w:szCs w:val="24"/>
-              </w:rPr>
-              <w:t>User schedules a hotel stay in an available room</w:t>
-            </w:r>
-          </w:p>
-        </w:tc>
-      </w:tr>
-      <w:tr>
-        <w:trPr>
-          <w:trHeight w:val="301"/>
-        </w:trPr>
-        <w:tc>
-          <w:tcPr>
-            <w:tcW w:w="2610" w:type="dxa"/>
-            <w:shd w:val="clear" w:color="auto" w:fill="EDEDED" w:themeFill="accent3" w:themeFillTint="33"/>
-          </w:tcPr>
-          <w:p>
-            <w:pPr>
-              <w:rPr>
-                <w:rFonts w:ascii="Times New Roman" w:hAnsi="Times New Roman" w:cs="Times New Roman"/>
-                <w:sz w:val="24"/>
-                <w:szCs w:val="24"/>
-              </w:rPr>
-            </w:pPr>
-            <w:r>
-              <w:rPr>
-                <w:rFonts w:ascii="Times New Roman" w:hAnsi="Times New Roman" w:cs="Times New Roman"/>
-                <w:sz w:val="24"/>
-                <w:szCs w:val="24"/>
-              </w:rPr>
-              <w:t>TRIGGERING EVENT</w:t>
-            </w:r>
-          </w:p>
-        </w:tc>
-        <w:tc>
-          <w:tcPr>
-            <w:tcW w:w="6762" w:type="dxa"/>
-          </w:tcPr>
-          <w:p>
-            <w:pPr>
-              <w:rPr>
-                <w:rFonts w:ascii="Times New Roman" w:hAnsi="Times New Roman" w:cs="Times New Roman"/>
-                <w:sz w:val="24"/>
-                <w:szCs w:val="24"/>
-              </w:rPr>
-            </w:pPr>
-            <w:r>
-              <w:rPr>
-                <w:rFonts w:ascii="Times New Roman" w:hAnsi="Times New Roman" w:cs="Times New Roman"/>
-                <w:sz w:val="24"/>
-                <w:szCs w:val="24"/>
-              </w:rPr>
-              <w:t>User requests booking a stay</w:t>
-            </w:r>
-          </w:p>
-        </w:tc>
-      </w:tr>
-      <w:tr>
-        <w:trPr>
-          <w:trHeight w:val="301"/>
-        </w:trPr>
-        <w:tc>
-          <w:tcPr>
-            <w:tcW w:w="2610" w:type="dxa"/>
-            <w:shd w:val="clear" w:color="auto" w:fill="EDEDED" w:themeFill="accent3" w:themeFillTint="33"/>
-          </w:tcPr>
-          <w:p>
-            <w:pPr>
-              <w:rPr>
-                <w:rFonts w:ascii="Times New Roman" w:hAnsi="Times New Roman" w:cs="Times New Roman"/>
-                <w:sz w:val="24"/>
-                <w:szCs w:val="24"/>
-              </w:rPr>
-            </w:pPr>
-            <w:r>
-              <w:rPr>
-                <w:rFonts w:ascii="Times New Roman" w:hAnsi="Times New Roman" w:cs="Times New Roman"/>
-                <w:sz w:val="24"/>
-                <w:szCs w:val="24"/>
-              </w:rPr>
-              <w:t>BRIEF DESCRIPTION</w:t>
-            </w:r>
-          </w:p>
-        </w:tc>
-        <w:tc>
-          <w:tcPr>
-            <w:tcW w:w="6762" w:type="dxa"/>
-          </w:tcPr>
-          <w:p>
-            <w:pPr>
-              <w:rPr>
-                <w:rFonts w:ascii="Times New Roman" w:hAnsi="Times New Roman" w:cs="Times New Roman"/>
-                <w:sz w:val="24"/>
-                <w:szCs w:val="24"/>
-              </w:rPr>
-            </w:pPr>
-            <w:r>
-              <w:rPr>
-                <w:rFonts w:ascii="Times New Roman" w:hAnsi="Times New Roman" w:cs="Times New Roman"/>
-                <w:sz w:val="24"/>
-                <w:szCs w:val="24"/>
-              </w:rPr>
-              <w:t>User would like to book a stay in an available room for a specified amount of time</w:t>
-            </w:r>
-          </w:p>
-        </w:tc>
-      </w:tr>
-      <w:tr>
-        <w:trPr>
-          <w:trHeight w:val="301"/>
-        </w:trPr>
-        <w:tc>
-          <w:tcPr>
-            <w:tcW w:w="2610" w:type="dxa"/>
-            <w:shd w:val="clear" w:color="auto" w:fill="EDEDED" w:themeFill="accent3" w:themeFillTint="33"/>
-          </w:tcPr>
-          <w:p>
-            <w:pPr>
-              <w:rPr>
-                <w:rFonts w:ascii="Times New Roman" w:hAnsi="Times New Roman" w:cs="Times New Roman"/>
-                <w:sz w:val="24"/>
-                <w:szCs w:val="24"/>
-              </w:rPr>
-            </w:pPr>
-            <w:r>
-              <w:rPr>
-                <w:rFonts w:ascii="Times New Roman" w:hAnsi="Times New Roman" w:cs="Times New Roman"/>
-                <w:sz w:val="24"/>
-                <w:szCs w:val="24"/>
-              </w:rPr>
-              <w:t>ACTORS</w:t>
-            </w:r>
-          </w:p>
-        </w:tc>
-        <w:tc>
-          <w:tcPr>
-            <w:tcW w:w="6762" w:type="dxa"/>
-          </w:tcPr>
-          <w:p>
-            <w:pPr>
-              <w:rPr>
-                <w:rFonts w:ascii="Times New Roman" w:hAnsi="Times New Roman" w:cs="Times New Roman"/>
-                <w:sz w:val="24"/>
-                <w:szCs w:val="24"/>
-              </w:rPr>
-            </w:pPr>
-            <w:r>
-              <w:rPr>
-                <w:rFonts w:ascii="Times New Roman" w:hAnsi="Times New Roman" w:cs="Times New Roman"/>
-                <w:sz w:val="24"/>
-                <w:szCs w:val="24"/>
-              </w:rPr>
-              <w:t>User</w:t>
-            </w:r>
-          </w:p>
-        </w:tc>
-      </w:tr>
-      <w:tr>
-        <w:trPr>
-          <w:trHeight w:val="301"/>
-        </w:trPr>
-        <w:tc>
-          <w:tcPr>
-            <w:tcW w:w="2610" w:type="dxa"/>
-            <w:shd w:val="clear" w:color="auto" w:fill="EDEDED" w:themeFill="accent3" w:themeFillTint="33"/>
-          </w:tcPr>
-          <w:p>
-            <w:pPr>
-              <w:rPr>
-                <w:rFonts w:ascii="Times New Roman" w:hAnsi="Times New Roman" w:cs="Times New Roman"/>
-                <w:sz w:val="24"/>
-                <w:szCs w:val="24"/>
-              </w:rPr>
-            </w:pPr>
-            <w:r>
-              <w:rPr>
-                <w:rFonts w:ascii="Times New Roman" w:hAnsi="Times New Roman" w:cs="Times New Roman"/>
-                <w:sz w:val="24"/>
-                <w:szCs w:val="24"/>
-              </w:rPr>
-              <w:t>ASSUMPTIONS</w:t>
-            </w:r>
-          </w:p>
-        </w:tc>
-        <w:tc>
-          <w:tcPr>
-            <w:tcW w:w="6762" w:type="dxa"/>
-          </w:tcPr>
-          <w:p>
-            <w:pPr>
-              <w:rPr>
-                <w:rFonts w:ascii="Times New Roman" w:hAnsi="Times New Roman" w:cs="Times New Roman"/>
-                <w:sz w:val="24"/>
-                <w:szCs w:val="24"/>
-              </w:rPr>
-            </w:pPr>
-            <w:r>
-              <w:rPr>
-                <w:rFonts w:ascii="Times New Roman" w:hAnsi="Times New Roman" w:cs="Times New Roman"/>
-                <w:sz w:val="24"/>
-                <w:szCs w:val="24"/>
-              </w:rPr>
-              <w:t>User is requesting a new stay in a room available during the specified dates</w:t>
-            </w:r>
-          </w:p>
-        </w:tc>
-      </w:tr>
-      <w:tr>
-        <w:trPr>
-          <w:trHeight w:val="301"/>
-        </w:trPr>
-        <w:tc>
-          <w:tcPr>
-            <w:tcW w:w="2610" w:type="dxa"/>
-            <w:shd w:val="clear" w:color="auto" w:fill="EDEDED" w:themeFill="accent3" w:themeFillTint="33"/>
-          </w:tcPr>
-          <w:p>
-            <w:pPr>
-              <w:rPr>
-                <w:rFonts w:ascii="Times New Roman" w:hAnsi="Times New Roman" w:cs="Times New Roman"/>
-                <w:sz w:val="24"/>
-                <w:szCs w:val="24"/>
-              </w:rPr>
-            </w:pPr>
-            <w:r>
-              <w:rPr>
-                <w:rFonts w:ascii="Times New Roman" w:hAnsi="Times New Roman" w:cs="Times New Roman"/>
-                <w:sz w:val="24"/>
-                <w:szCs w:val="24"/>
-              </w:rPr>
-              <w:t>FREQUENCY OF USE</w:t>
-            </w:r>
-          </w:p>
-        </w:tc>
-        <w:tc>
-          <w:tcPr>
-            <w:tcW w:w="6762" w:type="dxa"/>
-          </w:tcPr>
-          <w:p>
-            <w:pPr>
-              <w:rPr>
-                <w:rFonts w:ascii="Times New Roman" w:hAnsi="Times New Roman" w:cs="Times New Roman"/>
-                <w:sz w:val="24"/>
-                <w:szCs w:val="24"/>
-              </w:rPr>
-            </w:pPr>
-            <w:r>
-              <w:rPr>
-                <w:rFonts w:ascii="Times New Roman" w:hAnsi="Times New Roman" w:cs="Times New Roman"/>
-                <w:sz w:val="24"/>
-                <w:szCs w:val="24"/>
-              </w:rPr>
-              <w:t>Daily</w:t>
-            </w:r>
-          </w:p>
-        </w:tc>
-      </w:tr>
-      <w:tr>
-        <w:trPr>
-          <w:trHeight w:val="287"/>
-        </w:trPr>
-        <w:tc>
-          <w:tcPr>
-            <w:tcW w:w="2610" w:type="dxa"/>
-            <w:shd w:val="clear" w:color="auto" w:fill="EDEDED" w:themeFill="accent3" w:themeFillTint="33"/>
-          </w:tcPr>
-          <w:p>
-            <w:pPr>
-              <w:rPr>
-                <w:rFonts w:ascii="Times New Roman" w:hAnsi="Times New Roman" w:cs="Times New Roman"/>
-                <w:sz w:val="24"/>
-                <w:szCs w:val="24"/>
-              </w:rPr>
-            </w:pPr>
-            <w:r>
-              <w:rPr>
-                <w:rFonts w:ascii="Times New Roman" w:hAnsi="Times New Roman" w:cs="Times New Roman"/>
-                <w:sz w:val="24"/>
-                <w:szCs w:val="24"/>
-              </w:rPr>
-              <w:t>RELATED USE CASES</w:t>
-            </w:r>
-          </w:p>
-        </w:tc>
-        <w:tc>
-          <w:tcPr>
-            <w:tcW w:w="6762" w:type="dxa"/>
-          </w:tcPr>
-          <w:p>
-            <w:pPr>
-              <w:rPr>
-                <w:rFonts w:ascii="Times New Roman" w:hAnsi="Times New Roman" w:cs="Times New Roman"/>
-                <w:sz w:val="24"/>
-                <w:szCs w:val="24"/>
-              </w:rPr>
-            </w:pPr>
-            <w:r>
-              <w:rPr>
-                <w:rFonts w:ascii="Times New Roman" w:hAnsi="Times New Roman" w:cs="Times New Roman"/>
-                <w:sz w:val="24"/>
-                <w:szCs w:val="24"/>
-              </w:rPr>
-              <w:t>Alter stay, Cancel stay</w:t>
-            </w:r>
-          </w:p>
-        </w:tc>
-      </w:tr>
-      <w:tr>
-        <w:trPr>
-          <w:trHeight w:val="301"/>
-        </w:trPr>
-        <w:tc>
-          <w:tcPr>
-            <w:tcW w:w="2610" w:type="dxa"/>
-            <w:shd w:val="clear" w:color="auto" w:fill="EDEDED" w:themeFill="accent3" w:themeFillTint="33"/>
-          </w:tcPr>
-          <w:p>
-            <w:pPr>
-              <w:rPr>
-                <w:rFonts w:ascii="Times New Roman" w:hAnsi="Times New Roman" w:cs="Times New Roman"/>
-                <w:sz w:val="24"/>
-                <w:szCs w:val="24"/>
-              </w:rPr>
-            </w:pPr>
-            <w:r>
-              <w:rPr>
-                <w:rFonts w:ascii="Times New Roman" w:hAnsi="Times New Roman" w:cs="Times New Roman"/>
-                <w:sz w:val="24"/>
-                <w:szCs w:val="24"/>
-              </w:rPr>
-              <w:t>STAKEHOLDERS</w:t>
-            </w:r>
-          </w:p>
-        </w:tc>
-        <w:tc>
-          <w:tcPr>
-            <w:tcW w:w="6762" w:type="dxa"/>
-          </w:tcPr>
-          <w:p>
-            <w:pPr>
-              <w:rPr>
-                <w:rFonts w:ascii="Times New Roman" w:hAnsi="Times New Roman" w:cs="Times New Roman"/>
-                <w:sz w:val="24"/>
-                <w:szCs w:val="24"/>
-              </w:rPr>
-            </w:pPr>
-            <w:r>
-              <w:rPr>
-                <w:rFonts w:ascii="Times New Roman" w:hAnsi="Times New Roman" w:cs="Times New Roman"/>
-                <w:sz w:val="24"/>
-                <w:szCs w:val="24"/>
-              </w:rPr>
-              <w:t>Hotel</w:t>
-            </w:r>
-          </w:p>
-        </w:tc>
-      </w:tr>
-      <w:tr>
-        <w:trPr>
-          <w:trHeight w:val="301"/>
-        </w:trPr>
-        <w:tc>
-          <w:tcPr>
-            <w:tcW w:w="2610" w:type="dxa"/>
-            <w:shd w:val="clear" w:color="auto" w:fill="EDEDED" w:themeFill="accent3" w:themeFillTint="33"/>
-          </w:tcPr>
-          <w:p>
-            <w:pPr>
-              <w:rPr>
-                <w:rFonts w:ascii="Times New Roman" w:hAnsi="Times New Roman" w:cs="Times New Roman"/>
-                <w:sz w:val="24"/>
-                <w:szCs w:val="24"/>
-              </w:rPr>
-            </w:pPr>
-            <w:r>
-              <w:rPr>
-                <w:rFonts w:ascii="Times New Roman" w:hAnsi="Times New Roman" w:cs="Times New Roman"/>
-                <w:sz w:val="24"/>
-                <w:szCs w:val="24"/>
-              </w:rPr>
-              <w:t>PRECONDITIONS</w:t>
-            </w:r>
-          </w:p>
-        </w:tc>
-        <w:tc>
-          <w:tcPr>
-            <w:tcW w:w="6762" w:type="dxa"/>
-          </w:tcPr>
-          <w:p>
-            <w:pPr>
-              <w:rPr>
-                <w:rFonts w:ascii="Times New Roman" w:hAnsi="Times New Roman" w:cs="Times New Roman"/>
-                <w:sz w:val="24"/>
-                <w:szCs w:val="24"/>
-              </w:rPr>
-            </w:pPr>
-            <w:r>
-              <w:rPr>
-                <w:rFonts w:ascii="Times New Roman" w:hAnsi="Times New Roman" w:cs="Times New Roman"/>
-                <w:sz w:val="24"/>
-                <w:szCs w:val="24"/>
-              </w:rPr>
-              <w:t>The specified room is available between the specified dates</w:t>
-            </w:r>
-          </w:p>
-        </w:tc>
-      </w:tr>
-      <w:tr>
-        <w:trPr>
-          <w:trHeight w:val="301"/>
-        </w:trPr>
-        <w:tc>
-          <w:tcPr>
-            <w:tcW w:w="2610" w:type="dxa"/>
-            <w:shd w:val="clear" w:color="auto" w:fill="EDEDED" w:themeFill="accent3" w:themeFillTint="33"/>
-          </w:tcPr>
-          <w:p>
-            <w:pPr>
-              <w:rPr>
-                <w:rFonts w:ascii="Times New Roman" w:hAnsi="Times New Roman" w:cs="Times New Roman"/>
-                <w:sz w:val="24"/>
-                <w:szCs w:val="24"/>
-              </w:rPr>
-            </w:pPr>
-            <w:r>
-              <w:rPr>
-                <w:rFonts w:ascii="Times New Roman" w:hAnsi="Times New Roman" w:cs="Times New Roman"/>
-                <w:sz w:val="24"/>
-                <w:szCs w:val="24"/>
-              </w:rPr>
-              <w:t>POSTCONDITIONS</w:t>
-            </w:r>
-          </w:p>
-        </w:tc>
-        <w:tc>
-          <w:tcPr>
-            <w:tcW w:w="6762" w:type="dxa"/>
-          </w:tcPr>
-          <w:p>
-            <w:pPr>
-              <w:rPr>
-                <w:rFonts w:ascii="Times New Roman" w:hAnsi="Times New Roman" w:cs="Times New Roman"/>
-                <w:sz w:val="24"/>
-                <w:szCs w:val="24"/>
-              </w:rPr>
-            </w:pPr>
-            <w:r>
-              <w:rPr>
-                <w:rFonts w:ascii="Times New Roman" w:hAnsi="Times New Roman" w:cs="Times New Roman"/>
-                <w:sz w:val="24"/>
-                <w:szCs w:val="24"/>
-              </w:rPr>
-              <w:t>The specified room is booked for the specified dates, to the requesting user</w:t>
-            </w:r>
-          </w:p>
-        </w:tc>
-      </w:tr>
-      <w:tr>
-        <w:trPr>
-          <w:trHeight w:val="301"/>
-        </w:trPr>
-        <w:tc>
-          <w:tcPr>
-            <w:tcW w:w="2610" w:type="dxa"/>
-            <w:shd w:val="clear" w:color="auto" w:fill="EDEDED" w:themeFill="accent3" w:themeFillTint="33"/>
-          </w:tcPr>
-          <w:p>
-            <w:pPr>
-              <w:rPr>
-                <w:rFonts w:ascii="Times New Roman" w:hAnsi="Times New Roman" w:cs="Times New Roman"/>
-                <w:sz w:val="24"/>
-                <w:szCs w:val="24"/>
-              </w:rPr>
-            </w:pPr>
-            <w:r>
-              <w:rPr>
-                <w:rFonts w:ascii="Times New Roman" w:hAnsi="Times New Roman" w:cs="Times New Roman"/>
-                <w:sz w:val="24"/>
-                <w:szCs w:val="24"/>
-              </w:rPr>
-              <w:t>MAIN COURSE</w:t>
-            </w:r>
-          </w:p>
-        </w:tc>
-        <w:tc>
-          <w:tcPr>
-            <w:tcW w:w="6762" w:type="dxa"/>
-          </w:tcPr>
-          <w:p>
-            <w:pPr>
-              <w:rPr>
-                <w:rFonts w:ascii="Times New Roman" w:hAnsi="Times New Roman" w:cs="Times New Roman"/>
-                <w:sz w:val="24"/>
-                <w:szCs w:val="24"/>
-              </w:rPr>
-            </w:pPr>
-          </w:p>
-        </w:tc>
-      </w:tr>
-      <w:tr>
-        <w:trPr>
-          <w:trHeight w:val="287"/>
-        </w:trPr>
-        <w:tc>
-          <w:tcPr>
-            <w:tcW w:w="2610" w:type="dxa"/>
-            <w:shd w:val="clear" w:color="auto" w:fill="EDEDED" w:themeFill="accent3" w:themeFillTint="33"/>
-          </w:tcPr>
-          <w:p>
-            <w:pPr>
-              <w:rPr>
-                <w:rFonts w:ascii="Times New Roman" w:hAnsi="Times New Roman" w:cs="Times New Roman"/>
-                <w:sz w:val="24"/>
-                <w:szCs w:val="24"/>
-              </w:rPr>
-            </w:pPr>
-            <w:r>
-              <w:rPr>
-                <w:rFonts w:ascii="Times New Roman" w:hAnsi="Times New Roman" w:cs="Times New Roman"/>
-                <w:sz w:val="24"/>
-                <w:szCs w:val="24"/>
-              </w:rPr>
-              <w:t>ALTERNATE COURSE</w:t>
-            </w:r>
-          </w:p>
-        </w:tc>
-        <w:tc>
-          <w:tcPr>
-            <w:tcW w:w="6762" w:type="dxa"/>
-          </w:tcPr>
-          <w:p>
-            <w:pPr>
-              <w:rPr>
-                <w:rFonts w:ascii="Times New Roman" w:hAnsi="Times New Roman" w:cs="Times New Roman"/>
-                <w:sz w:val="24"/>
-                <w:szCs w:val="24"/>
-              </w:rPr>
-            </w:pPr>
+              <w:pStyle w:val="ListParagraph"/>
+              <w:numPr>
+                <w:ilvl w:val="0"/>
+                <w:numId w:val="14"/>
+              </w:numPr>
+              <w:rPr>
+                <w:rFonts w:ascii="Times New Roman" w:hAnsi="Times New Roman" w:cs="Times New Roman"/>
+                <w:sz w:val="24"/>
+                <w:szCs w:val="24"/>
+              </w:rPr>
+            </w:pPr>
+            <w:r>
+              <w:rPr>
+                <w:rFonts w:ascii="Times New Roman" w:hAnsi="Times New Roman" w:cs="Times New Roman"/>
+                <w:sz w:val="24"/>
+                <w:szCs w:val="24"/>
+              </w:rPr>
+              <w:t xml:space="preserve">If no rooms are available for a specified date range, </w:t>
+            </w:r>
+            <w:r>
+              <w:rPr>
+                <w:rFonts w:ascii="Times New Roman" w:hAnsi="Times New Roman" w:cs="Times New Roman"/>
+                <w:sz w:val="24"/>
+                <w:szCs w:val="24"/>
+              </w:rPr>
+              <w:t>a message is displayed</w:t>
+            </w:r>
           </w:p>
         </w:tc>
       </w:tr>
@@ -2795,12 +3484,1305 @@
     <w:p/>
     <w:sectPr>
       <w:pgSz w:w="12240" w:h="15840"/>
-      <w:pgMar w:top="1440" w:right="1440" w:bottom="1440" w:left="1440" w:header="720" w:footer="720" w:gutter="0"/>
+      <w:pgMar w:top="720" w:right="1440" w:bottom="720" w:left="1440" w:header="720" w:footer="720" w:gutter="0"/>
       <w:cols w:space="720"/>
       <w:docGrid w:linePitch="360"/>
     </w:sectPr>
   </w:body>
 </w:document>
+</file>
+
+<file path=word/numbering.xml><?xml version="1.0" encoding="utf-8"?>
+<w:numbering xmlns:wpc="http://schemas.microsoft.com/office/word/2010/wordprocessingCanvas" xmlns:cx="http://schemas.microsoft.com/office/drawing/2014/chartex" xmlns:cx1="http://schemas.microsoft.com/office/drawing/2015/9/8/chartex" xmlns:cx2="http://schemas.microsoft.com/office/drawing/2015/10/21/chartex" xmlns:cx3="http://schemas.microsoft.com/office/drawing/2016/5/9/chartex" xmlns:cx4="http://schemas.microsoft.com/office/drawing/2016/5/10/chartex" xmlns:cx5="http://schemas.microsoft.com/office/drawing/2016/5/11/chartex" xmlns:cx6="http://schemas.microsoft.com/office/drawing/2016/5/12/chartex" xmlns:cx7="http://schemas.microsoft.com/office/drawing/2016/5/13/chartex" xmlns:cx8="http://schemas.microsoft.com/office/drawing/2016/5/14/chartex" xmlns:mc="http://schemas.openxmlformats.org/markup-compatibility/2006" xmlns:aink="http://schemas.microsoft.com/office/drawing/2016/ink" xmlns:am3d="http://schemas.microsoft.com/office/drawing/2017/model3d" xmlns:o="urn:schemas-microsoft-com:office:office" xmlns:oel="http://schemas.microsoft.com/office/2019/extlst" xmlns:r="http://schemas.openxmlformats.org/officeDocument/2006/relationships" xmlns:m="http://schemas.openxmlformats.org/officeDocument/2006/math" xmlns:v="urn:schemas-microsoft-com:vml" xmlns:wp14="http://schemas.microsoft.com/office/word/2010/wordprocessingDrawing" xmlns:wp="http://schemas.openxmlformats.org/drawingml/2006/wordprocessingDrawing" xmlns:w10="urn:schemas-microsoft-com:office:word" xmlns:w="http://schemas.openxmlformats.org/wordprocessingml/2006/main" xmlns:w14="http://schemas.microsoft.com/office/word/2010/wordml" xmlns:w15="http://schemas.microsoft.com/office/word/2012/wordml" xmlns:w16cex="http://schemas.microsoft.com/office/word/2018/wordml/cex" xmlns:w16cid="http://schemas.microsoft.com/office/word/2016/wordml/cid" xmlns:w16="http://schemas.microsoft.com/office/word/2018/wordml" xmlns:w16du="http://schemas.microsoft.com/office/word/2023/wordml/word16du" xmlns:w16sdtdh="http://schemas.microsoft.com/office/word/2020/wordml/sdtdatahash" xmlns:w16se="http://schemas.microsoft.com/office/word/2015/wordml/symex" xmlns:wpg="http://schemas.microsoft.com/office/word/2010/wordprocessingGroup" xmlns:wpi="http://schemas.microsoft.com/office/word/2010/wordprocessingInk" xmlns:wne="http://schemas.microsoft.com/office/word/2006/wordml" xmlns:wps="http://schemas.microsoft.com/office/word/2010/wordprocessingShape" mc:Ignorable="w14 w15 w16se w16cid w16 w16cex w16sdtdh wp14">
+  <w:abstractNum w:abstractNumId="0" w15:restartNumberingAfterBreak="0">
+    <w:nsid w:val="0BA02483"/>
+    <w:multiLevelType w:val="hybridMultilevel"/>
+    <w:tmpl w:val="114CDAE8"/>
+    <w:lvl w:ilvl="0" w:tplc="0409000F">
+      <w:start w:val="1"/>
+      <w:numFmt w:val="decimal"/>
+      <w:lvlText w:val="%1."/>
+      <w:lvlJc w:val="left"/>
+      <w:pPr>
+        <w:ind w:left="720" w:hanging="360"/>
+      </w:pPr>
+      <w:rPr>
+        <w:rFonts w:hint="default"/>
+      </w:rPr>
+    </w:lvl>
+    <w:lvl w:ilvl="1" w:tplc="04090019">
+      <w:start w:val="1"/>
+      <w:numFmt w:val="lowerLetter"/>
+      <w:lvlText w:val="%2."/>
+      <w:lvlJc w:val="left"/>
+      <w:pPr>
+        <w:ind w:left="1440" w:hanging="360"/>
+      </w:pPr>
+    </w:lvl>
+    <w:lvl w:ilvl="2" w:tplc="0409001B" w:tentative="1">
+      <w:start w:val="1"/>
+      <w:numFmt w:val="lowerRoman"/>
+      <w:lvlText w:val="%3."/>
+      <w:lvlJc w:val="right"/>
+      <w:pPr>
+        <w:ind w:left="2160" w:hanging="180"/>
+      </w:pPr>
+    </w:lvl>
+    <w:lvl w:ilvl="3" w:tplc="0409000F" w:tentative="1">
+      <w:start w:val="1"/>
+      <w:numFmt w:val="decimal"/>
+      <w:lvlText w:val="%4."/>
+      <w:lvlJc w:val="left"/>
+      <w:pPr>
+        <w:ind w:left="2880" w:hanging="360"/>
+      </w:pPr>
+    </w:lvl>
+    <w:lvl w:ilvl="4" w:tplc="04090019" w:tentative="1">
+      <w:start w:val="1"/>
+      <w:numFmt w:val="lowerLetter"/>
+      <w:lvlText w:val="%5."/>
+      <w:lvlJc w:val="left"/>
+      <w:pPr>
+        <w:ind w:left="3600" w:hanging="360"/>
+      </w:pPr>
+    </w:lvl>
+    <w:lvl w:ilvl="5" w:tplc="0409001B" w:tentative="1">
+      <w:start w:val="1"/>
+      <w:numFmt w:val="lowerRoman"/>
+      <w:lvlText w:val="%6."/>
+      <w:lvlJc w:val="right"/>
+      <w:pPr>
+        <w:ind w:left="4320" w:hanging="180"/>
+      </w:pPr>
+    </w:lvl>
+    <w:lvl w:ilvl="6" w:tplc="0409000F" w:tentative="1">
+      <w:start w:val="1"/>
+      <w:numFmt w:val="decimal"/>
+      <w:lvlText w:val="%7."/>
+      <w:lvlJc w:val="left"/>
+      <w:pPr>
+        <w:ind w:left="5040" w:hanging="360"/>
+      </w:pPr>
+    </w:lvl>
+    <w:lvl w:ilvl="7" w:tplc="04090019" w:tentative="1">
+      <w:start w:val="1"/>
+      <w:numFmt w:val="lowerLetter"/>
+      <w:lvlText w:val="%8."/>
+      <w:lvlJc w:val="left"/>
+      <w:pPr>
+        <w:ind w:left="5760" w:hanging="360"/>
+      </w:pPr>
+    </w:lvl>
+    <w:lvl w:ilvl="8" w:tplc="0409001B" w:tentative="1">
+      <w:start w:val="1"/>
+      <w:numFmt w:val="lowerRoman"/>
+      <w:lvlText w:val="%9."/>
+      <w:lvlJc w:val="right"/>
+      <w:pPr>
+        <w:ind w:left="6480" w:hanging="180"/>
+      </w:pPr>
+    </w:lvl>
+  </w:abstractNum>
+  <w:abstractNum w:abstractNumId="1" w15:restartNumberingAfterBreak="0">
+    <w:nsid w:val="2BBD2752"/>
+    <w:multiLevelType w:val="hybridMultilevel"/>
+    <w:tmpl w:val="C9681A92"/>
+    <w:lvl w:ilvl="0" w:tplc="0409000F">
+      <w:start w:val="1"/>
+      <w:numFmt w:val="decimal"/>
+      <w:lvlText w:val="%1."/>
+      <w:lvlJc w:val="left"/>
+      <w:pPr>
+        <w:ind w:left="720" w:hanging="360"/>
+      </w:pPr>
+      <w:rPr>
+        <w:rFonts w:hint="default"/>
+      </w:rPr>
+    </w:lvl>
+    <w:lvl w:ilvl="1" w:tplc="04090019" w:tentative="1">
+      <w:start w:val="1"/>
+      <w:numFmt w:val="lowerLetter"/>
+      <w:lvlText w:val="%2."/>
+      <w:lvlJc w:val="left"/>
+      <w:pPr>
+        <w:ind w:left="1440" w:hanging="360"/>
+      </w:pPr>
+    </w:lvl>
+    <w:lvl w:ilvl="2" w:tplc="0409001B" w:tentative="1">
+      <w:start w:val="1"/>
+      <w:numFmt w:val="lowerRoman"/>
+      <w:lvlText w:val="%3."/>
+      <w:lvlJc w:val="right"/>
+      <w:pPr>
+        <w:ind w:left="2160" w:hanging="180"/>
+      </w:pPr>
+    </w:lvl>
+    <w:lvl w:ilvl="3" w:tplc="0409000F" w:tentative="1">
+      <w:start w:val="1"/>
+      <w:numFmt w:val="decimal"/>
+      <w:lvlText w:val="%4."/>
+      <w:lvlJc w:val="left"/>
+      <w:pPr>
+        <w:ind w:left="2880" w:hanging="360"/>
+      </w:pPr>
+    </w:lvl>
+    <w:lvl w:ilvl="4" w:tplc="04090019" w:tentative="1">
+      <w:start w:val="1"/>
+      <w:numFmt w:val="lowerLetter"/>
+      <w:lvlText w:val="%5."/>
+      <w:lvlJc w:val="left"/>
+      <w:pPr>
+        <w:ind w:left="3600" w:hanging="360"/>
+      </w:pPr>
+    </w:lvl>
+    <w:lvl w:ilvl="5" w:tplc="0409001B" w:tentative="1">
+      <w:start w:val="1"/>
+      <w:numFmt w:val="lowerRoman"/>
+      <w:lvlText w:val="%6."/>
+      <w:lvlJc w:val="right"/>
+      <w:pPr>
+        <w:ind w:left="4320" w:hanging="180"/>
+      </w:pPr>
+    </w:lvl>
+    <w:lvl w:ilvl="6" w:tplc="0409000F" w:tentative="1">
+      <w:start w:val="1"/>
+      <w:numFmt w:val="decimal"/>
+      <w:lvlText w:val="%7."/>
+      <w:lvlJc w:val="left"/>
+      <w:pPr>
+        <w:ind w:left="5040" w:hanging="360"/>
+      </w:pPr>
+    </w:lvl>
+    <w:lvl w:ilvl="7" w:tplc="04090019" w:tentative="1">
+      <w:start w:val="1"/>
+      <w:numFmt w:val="lowerLetter"/>
+      <w:lvlText w:val="%8."/>
+      <w:lvlJc w:val="left"/>
+      <w:pPr>
+        <w:ind w:left="5760" w:hanging="360"/>
+      </w:pPr>
+    </w:lvl>
+    <w:lvl w:ilvl="8" w:tplc="0409001B" w:tentative="1">
+      <w:start w:val="1"/>
+      <w:numFmt w:val="lowerRoman"/>
+      <w:lvlText w:val="%9."/>
+      <w:lvlJc w:val="right"/>
+      <w:pPr>
+        <w:ind w:left="6480" w:hanging="180"/>
+      </w:pPr>
+    </w:lvl>
+  </w:abstractNum>
+  <w:abstractNum w:abstractNumId="2" w15:restartNumberingAfterBreak="0">
+    <w:nsid w:val="2F7971E8"/>
+    <w:multiLevelType w:val="hybridMultilevel"/>
+    <w:tmpl w:val="69D0AF24"/>
+    <w:lvl w:ilvl="0" w:tplc="0409000F">
+      <w:start w:val="1"/>
+      <w:numFmt w:val="decimal"/>
+      <w:lvlText w:val="%1."/>
+      <w:lvlJc w:val="left"/>
+      <w:pPr>
+        <w:ind w:left="720" w:hanging="360"/>
+      </w:pPr>
+      <w:rPr>
+        <w:rFonts w:hint="default"/>
+      </w:rPr>
+    </w:lvl>
+    <w:lvl w:ilvl="1" w:tplc="04090019" w:tentative="1">
+      <w:start w:val="1"/>
+      <w:numFmt w:val="lowerLetter"/>
+      <w:lvlText w:val="%2."/>
+      <w:lvlJc w:val="left"/>
+      <w:pPr>
+        <w:ind w:left="1440" w:hanging="360"/>
+      </w:pPr>
+    </w:lvl>
+    <w:lvl w:ilvl="2" w:tplc="0409001B" w:tentative="1">
+      <w:start w:val="1"/>
+      <w:numFmt w:val="lowerRoman"/>
+      <w:lvlText w:val="%3."/>
+      <w:lvlJc w:val="right"/>
+      <w:pPr>
+        <w:ind w:left="2160" w:hanging="180"/>
+      </w:pPr>
+    </w:lvl>
+    <w:lvl w:ilvl="3" w:tplc="0409000F" w:tentative="1">
+      <w:start w:val="1"/>
+      <w:numFmt w:val="decimal"/>
+      <w:lvlText w:val="%4."/>
+      <w:lvlJc w:val="left"/>
+      <w:pPr>
+        <w:ind w:left="2880" w:hanging="360"/>
+      </w:pPr>
+    </w:lvl>
+    <w:lvl w:ilvl="4" w:tplc="04090019" w:tentative="1">
+      <w:start w:val="1"/>
+      <w:numFmt w:val="lowerLetter"/>
+      <w:lvlText w:val="%5."/>
+      <w:lvlJc w:val="left"/>
+      <w:pPr>
+        <w:ind w:left="3600" w:hanging="360"/>
+      </w:pPr>
+    </w:lvl>
+    <w:lvl w:ilvl="5" w:tplc="0409001B" w:tentative="1">
+      <w:start w:val="1"/>
+      <w:numFmt w:val="lowerRoman"/>
+      <w:lvlText w:val="%6."/>
+      <w:lvlJc w:val="right"/>
+      <w:pPr>
+        <w:ind w:left="4320" w:hanging="180"/>
+      </w:pPr>
+    </w:lvl>
+    <w:lvl w:ilvl="6" w:tplc="0409000F" w:tentative="1">
+      <w:start w:val="1"/>
+      <w:numFmt w:val="decimal"/>
+      <w:lvlText w:val="%7."/>
+      <w:lvlJc w:val="left"/>
+      <w:pPr>
+        <w:ind w:left="5040" w:hanging="360"/>
+      </w:pPr>
+    </w:lvl>
+    <w:lvl w:ilvl="7" w:tplc="04090019" w:tentative="1">
+      <w:start w:val="1"/>
+      <w:numFmt w:val="lowerLetter"/>
+      <w:lvlText w:val="%8."/>
+      <w:lvlJc w:val="left"/>
+      <w:pPr>
+        <w:ind w:left="5760" w:hanging="360"/>
+      </w:pPr>
+    </w:lvl>
+    <w:lvl w:ilvl="8" w:tplc="0409001B" w:tentative="1">
+      <w:start w:val="1"/>
+      <w:numFmt w:val="lowerRoman"/>
+      <w:lvlText w:val="%9."/>
+      <w:lvlJc w:val="right"/>
+      <w:pPr>
+        <w:ind w:left="6480" w:hanging="180"/>
+      </w:pPr>
+    </w:lvl>
+  </w:abstractNum>
+  <w:abstractNum w:abstractNumId="3" w15:restartNumberingAfterBreak="0">
+    <w:nsid w:val="34D50D15"/>
+    <w:multiLevelType w:val="hybridMultilevel"/>
+    <w:tmpl w:val="D95412D0"/>
+    <w:lvl w:ilvl="0" w:tplc="0409000F">
+      <w:start w:val="1"/>
+      <w:numFmt w:val="decimal"/>
+      <w:lvlText w:val="%1."/>
+      <w:lvlJc w:val="left"/>
+      <w:pPr>
+        <w:ind w:left="720" w:hanging="360"/>
+      </w:pPr>
+      <w:rPr>
+        <w:rFonts w:hint="default"/>
+      </w:rPr>
+    </w:lvl>
+    <w:lvl w:ilvl="1" w:tplc="04090019" w:tentative="1">
+      <w:start w:val="1"/>
+      <w:numFmt w:val="lowerLetter"/>
+      <w:lvlText w:val="%2."/>
+      <w:lvlJc w:val="left"/>
+      <w:pPr>
+        <w:ind w:left="1440" w:hanging="360"/>
+      </w:pPr>
+    </w:lvl>
+    <w:lvl w:ilvl="2" w:tplc="0409001B" w:tentative="1">
+      <w:start w:val="1"/>
+      <w:numFmt w:val="lowerRoman"/>
+      <w:lvlText w:val="%3."/>
+      <w:lvlJc w:val="right"/>
+      <w:pPr>
+        <w:ind w:left="2160" w:hanging="180"/>
+      </w:pPr>
+    </w:lvl>
+    <w:lvl w:ilvl="3" w:tplc="0409000F" w:tentative="1">
+      <w:start w:val="1"/>
+      <w:numFmt w:val="decimal"/>
+      <w:lvlText w:val="%4."/>
+      <w:lvlJc w:val="left"/>
+      <w:pPr>
+        <w:ind w:left="2880" w:hanging="360"/>
+      </w:pPr>
+    </w:lvl>
+    <w:lvl w:ilvl="4" w:tplc="04090019" w:tentative="1">
+      <w:start w:val="1"/>
+      <w:numFmt w:val="lowerLetter"/>
+      <w:lvlText w:val="%5."/>
+      <w:lvlJc w:val="left"/>
+      <w:pPr>
+        <w:ind w:left="3600" w:hanging="360"/>
+      </w:pPr>
+    </w:lvl>
+    <w:lvl w:ilvl="5" w:tplc="0409001B" w:tentative="1">
+      <w:start w:val="1"/>
+      <w:numFmt w:val="lowerRoman"/>
+      <w:lvlText w:val="%6."/>
+      <w:lvlJc w:val="right"/>
+      <w:pPr>
+        <w:ind w:left="4320" w:hanging="180"/>
+      </w:pPr>
+    </w:lvl>
+    <w:lvl w:ilvl="6" w:tplc="0409000F" w:tentative="1">
+      <w:start w:val="1"/>
+      <w:numFmt w:val="decimal"/>
+      <w:lvlText w:val="%7."/>
+      <w:lvlJc w:val="left"/>
+      <w:pPr>
+        <w:ind w:left="5040" w:hanging="360"/>
+      </w:pPr>
+    </w:lvl>
+    <w:lvl w:ilvl="7" w:tplc="04090019" w:tentative="1">
+      <w:start w:val="1"/>
+      <w:numFmt w:val="lowerLetter"/>
+      <w:lvlText w:val="%8."/>
+      <w:lvlJc w:val="left"/>
+      <w:pPr>
+        <w:ind w:left="5760" w:hanging="360"/>
+      </w:pPr>
+    </w:lvl>
+    <w:lvl w:ilvl="8" w:tplc="0409001B" w:tentative="1">
+      <w:start w:val="1"/>
+      <w:numFmt w:val="lowerRoman"/>
+      <w:lvlText w:val="%9."/>
+      <w:lvlJc w:val="right"/>
+      <w:pPr>
+        <w:ind w:left="6480" w:hanging="180"/>
+      </w:pPr>
+    </w:lvl>
+  </w:abstractNum>
+  <w:abstractNum w:abstractNumId="4" w15:restartNumberingAfterBreak="0">
+    <w:nsid w:val="350C4ED4"/>
+    <w:multiLevelType w:val="hybridMultilevel"/>
+    <w:tmpl w:val="409ADD84"/>
+    <w:lvl w:ilvl="0" w:tplc="0409000F">
+      <w:start w:val="1"/>
+      <w:numFmt w:val="decimal"/>
+      <w:lvlText w:val="%1."/>
+      <w:lvlJc w:val="left"/>
+      <w:pPr>
+        <w:ind w:left="360" w:hanging="360"/>
+      </w:pPr>
+      <w:rPr>
+        <w:rFonts w:hint="default"/>
+      </w:rPr>
+    </w:lvl>
+    <w:lvl w:ilvl="1" w:tplc="04090019" w:tentative="1">
+      <w:start w:val="1"/>
+      <w:numFmt w:val="lowerLetter"/>
+      <w:lvlText w:val="%2."/>
+      <w:lvlJc w:val="left"/>
+      <w:pPr>
+        <w:ind w:left="1080" w:hanging="360"/>
+      </w:pPr>
+    </w:lvl>
+    <w:lvl w:ilvl="2" w:tplc="0409001B" w:tentative="1">
+      <w:start w:val="1"/>
+      <w:numFmt w:val="lowerRoman"/>
+      <w:lvlText w:val="%3."/>
+      <w:lvlJc w:val="right"/>
+      <w:pPr>
+        <w:ind w:left="1800" w:hanging="180"/>
+      </w:pPr>
+    </w:lvl>
+    <w:lvl w:ilvl="3" w:tplc="0409000F" w:tentative="1">
+      <w:start w:val="1"/>
+      <w:numFmt w:val="decimal"/>
+      <w:lvlText w:val="%4."/>
+      <w:lvlJc w:val="left"/>
+      <w:pPr>
+        <w:ind w:left="2520" w:hanging="360"/>
+      </w:pPr>
+    </w:lvl>
+    <w:lvl w:ilvl="4" w:tplc="04090019" w:tentative="1">
+      <w:start w:val="1"/>
+      <w:numFmt w:val="lowerLetter"/>
+      <w:lvlText w:val="%5."/>
+      <w:lvlJc w:val="left"/>
+      <w:pPr>
+        <w:ind w:left="3240" w:hanging="360"/>
+      </w:pPr>
+    </w:lvl>
+    <w:lvl w:ilvl="5" w:tplc="0409001B" w:tentative="1">
+      <w:start w:val="1"/>
+      <w:numFmt w:val="lowerRoman"/>
+      <w:lvlText w:val="%6."/>
+      <w:lvlJc w:val="right"/>
+      <w:pPr>
+        <w:ind w:left="3960" w:hanging="180"/>
+      </w:pPr>
+    </w:lvl>
+    <w:lvl w:ilvl="6" w:tplc="0409000F" w:tentative="1">
+      <w:start w:val="1"/>
+      <w:numFmt w:val="decimal"/>
+      <w:lvlText w:val="%7."/>
+      <w:lvlJc w:val="left"/>
+      <w:pPr>
+        <w:ind w:left="4680" w:hanging="360"/>
+      </w:pPr>
+    </w:lvl>
+    <w:lvl w:ilvl="7" w:tplc="04090019" w:tentative="1">
+      <w:start w:val="1"/>
+      <w:numFmt w:val="lowerLetter"/>
+      <w:lvlText w:val="%8."/>
+      <w:lvlJc w:val="left"/>
+      <w:pPr>
+        <w:ind w:left="5400" w:hanging="360"/>
+      </w:pPr>
+    </w:lvl>
+    <w:lvl w:ilvl="8" w:tplc="0409001B" w:tentative="1">
+      <w:start w:val="1"/>
+      <w:numFmt w:val="lowerRoman"/>
+      <w:lvlText w:val="%9."/>
+      <w:lvlJc w:val="right"/>
+      <w:pPr>
+        <w:ind w:left="6120" w:hanging="180"/>
+      </w:pPr>
+    </w:lvl>
+  </w:abstractNum>
+  <w:abstractNum w:abstractNumId="5" w15:restartNumberingAfterBreak="0">
+    <w:nsid w:val="4CB04EC3"/>
+    <w:multiLevelType w:val="hybridMultilevel"/>
+    <w:tmpl w:val="EDACA304"/>
+    <w:lvl w:ilvl="0" w:tplc="04090019">
+      <w:start w:val="1"/>
+      <w:numFmt w:val="lowerLetter"/>
+      <w:lvlText w:val="%1."/>
+      <w:lvlJc w:val="left"/>
+      <w:pPr>
+        <w:ind w:left="360" w:hanging="360"/>
+      </w:pPr>
+      <w:rPr>
+        <w:rFonts w:hint="default"/>
+      </w:rPr>
+    </w:lvl>
+    <w:lvl w:ilvl="1" w:tplc="04090019">
+      <w:start w:val="1"/>
+      <w:numFmt w:val="lowerLetter"/>
+      <w:lvlText w:val="%2."/>
+      <w:lvlJc w:val="left"/>
+      <w:pPr>
+        <w:ind w:left="1080" w:hanging="360"/>
+      </w:pPr>
+    </w:lvl>
+    <w:lvl w:ilvl="2" w:tplc="0409001B" w:tentative="1">
+      <w:start w:val="1"/>
+      <w:numFmt w:val="lowerRoman"/>
+      <w:lvlText w:val="%3."/>
+      <w:lvlJc w:val="right"/>
+      <w:pPr>
+        <w:ind w:left="1800" w:hanging="180"/>
+      </w:pPr>
+    </w:lvl>
+    <w:lvl w:ilvl="3" w:tplc="0409000F" w:tentative="1">
+      <w:start w:val="1"/>
+      <w:numFmt w:val="decimal"/>
+      <w:lvlText w:val="%4."/>
+      <w:lvlJc w:val="left"/>
+      <w:pPr>
+        <w:ind w:left="2520" w:hanging="360"/>
+      </w:pPr>
+    </w:lvl>
+    <w:lvl w:ilvl="4" w:tplc="04090019" w:tentative="1">
+      <w:start w:val="1"/>
+      <w:numFmt w:val="lowerLetter"/>
+      <w:lvlText w:val="%5."/>
+      <w:lvlJc w:val="left"/>
+      <w:pPr>
+        <w:ind w:left="3240" w:hanging="360"/>
+      </w:pPr>
+    </w:lvl>
+    <w:lvl w:ilvl="5" w:tplc="0409001B" w:tentative="1">
+      <w:start w:val="1"/>
+      <w:numFmt w:val="lowerRoman"/>
+      <w:lvlText w:val="%6."/>
+      <w:lvlJc w:val="right"/>
+      <w:pPr>
+        <w:ind w:left="3960" w:hanging="180"/>
+      </w:pPr>
+    </w:lvl>
+    <w:lvl w:ilvl="6" w:tplc="0409000F" w:tentative="1">
+      <w:start w:val="1"/>
+      <w:numFmt w:val="decimal"/>
+      <w:lvlText w:val="%7."/>
+      <w:lvlJc w:val="left"/>
+      <w:pPr>
+        <w:ind w:left="4680" w:hanging="360"/>
+      </w:pPr>
+    </w:lvl>
+    <w:lvl w:ilvl="7" w:tplc="04090019" w:tentative="1">
+      <w:start w:val="1"/>
+      <w:numFmt w:val="lowerLetter"/>
+      <w:lvlText w:val="%8."/>
+      <w:lvlJc w:val="left"/>
+      <w:pPr>
+        <w:ind w:left="5400" w:hanging="360"/>
+      </w:pPr>
+    </w:lvl>
+    <w:lvl w:ilvl="8" w:tplc="0409001B" w:tentative="1">
+      <w:start w:val="1"/>
+      <w:numFmt w:val="lowerRoman"/>
+      <w:lvlText w:val="%9."/>
+      <w:lvlJc w:val="right"/>
+      <w:pPr>
+        <w:ind w:left="6120" w:hanging="180"/>
+      </w:pPr>
+    </w:lvl>
+  </w:abstractNum>
+  <w:abstractNum w:abstractNumId="6" w15:restartNumberingAfterBreak="0">
+    <w:nsid w:val="4D575961"/>
+    <w:multiLevelType w:val="hybridMultilevel"/>
+    <w:tmpl w:val="E3EA182C"/>
+    <w:lvl w:ilvl="0" w:tplc="0409000F">
+      <w:start w:val="1"/>
+      <w:numFmt w:val="decimal"/>
+      <w:lvlText w:val="%1."/>
+      <w:lvlJc w:val="left"/>
+      <w:pPr>
+        <w:ind w:left="360" w:hanging="360"/>
+      </w:pPr>
+      <w:rPr>
+        <w:rFonts w:hint="default"/>
+      </w:rPr>
+    </w:lvl>
+    <w:lvl w:ilvl="1" w:tplc="04090019" w:tentative="1">
+      <w:start w:val="1"/>
+      <w:numFmt w:val="lowerLetter"/>
+      <w:lvlText w:val="%2."/>
+      <w:lvlJc w:val="left"/>
+      <w:pPr>
+        <w:ind w:left="1080" w:hanging="360"/>
+      </w:pPr>
+    </w:lvl>
+    <w:lvl w:ilvl="2" w:tplc="0409001B" w:tentative="1">
+      <w:start w:val="1"/>
+      <w:numFmt w:val="lowerRoman"/>
+      <w:lvlText w:val="%3."/>
+      <w:lvlJc w:val="right"/>
+      <w:pPr>
+        <w:ind w:left="1800" w:hanging="180"/>
+      </w:pPr>
+    </w:lvl>
+    <w:lvl w:ilvl="3" w:tplc="0409000F" w:tentative="1">
+      <w:start w:val="1"/>
+      <w:numFmt w:val="decimal"/>
+      <w:lvlText w:val="%4."/>
+      <w:lvlJc w:val="left"/>
+      <w:pPr>
+        <w:ind w:left="2520" w:hanging="360"/>
+      </w:pPr>
+    </w:lvl>
+    <w:lvl w:ilvl="4" w:tplc="04090019" w:tentative="1">
+      <w:start w:val="1"/>
+      <w:numFmt w:val="lowerLetter"/>
+      <w:lvlText w:val="%5."/>
+      <w:lvlJc w:val="left"/>
+      <w:pPr>
+        <w:ind w:left="3240" w:hanging="360"/>
+      </w:pPr>
+    </w:lvl>
+    <w:lvl w:ilvl="5" w:tplc="0409001B" w:tentative="1">
+      <w:start w:val="1"/>
+      <w:numFmt w:val="lowerRoman"/>
+      <w:lvlText w:val="%6."/>
+      <w:lvlJc w:val="right"/>
+      <w:pPr>
+        <w:ind w:left="3960" w:hanging="180"/>
+      </w:pPr>
+    </w:lvl>
+    <w:lvl w:ilvl="6" w:tplc="0409000F" w:tentative="1">
+      <w:start w:val="1"/>
+      <w:numFmt w:val="decimal"/>
+      <w:lvlText w:val="%7."/>
+      <w:lvlJc w:val="left"/>
+      <w:pPr>
+        <w:ind w:left="4680" w:hanging="360"/>
+      </w:pPr>
+    </w:lvl>
+    <w:lvl w:ilvl="7" w:tplc="04090019" w:tentative="1">
+      <w:start w:val="1"/>
+      <w:numFmt w:val="lowerLetter"/>
+      <w:lvlText w:val="%8."/>
+      <w:lvlJc w:val="left"/>
+      <w:pPr>
+        <w:ind w:left="5400" w:hanging="360"/>
+      </w:pPr>
+    </w:lvl>
+    <w:lvl w:ilvl="8" w:tplc="0409001B" w:tentative="1">
+      <w:start w:val="1"/>
+      <w:numFmt w:val="lowerRoman"/>
+      <w:lvlText w:val="%9."/>
+      <w:lvlJc w:val="right"/>
+      <w:pPr>
+        <w:ind w:left="6120" w:hanging="180"/>
+      </w:pPr>
+    </w:lvl>
+  </w:abstractNum>
+  <w:abstractNum w:abstractNumId="7" w15:restartNumberingAfterBreak="0">
+    <w:nsid w:val="4EEA2F3E"/>
+    <w:multiLevelType w:val="hybridMultilevel"/>
+    <w:tmpl w:val="EF82DA9A"/>
+    <w:lvl w:ilvl="0" w:tplc="0409000F">
+      <w:start w:val="1"/>
+      <w:numFmt w:val="decimal"/>
+      <w:lvlText w:val="%1."/>
+      <w:lvlJc w:val="left"/>
+      <w:pPr>
+        <w:ind w:left="360" w:hanging="360"/>
+      </w:pPr>
+      <w:rPr>
+        <w:rFonts w:hint="default"/>
+      </w:rPr>
+    </w:lvl>
+    <w:lvl w:ilvl="1" w:tplc="04090019" w:tentative="1">
+      <w:start w:val="1"/>
+      <w:numFmt w:val="lowerLetter"/>
+      <w:lvlText w:val="%2."/>
+      <w:lvlJc w:val="left"/>
+      <w:pPr>
+        <w:ind w:left="1080" w:hanging="360"/>
+      </w:pPr>
+    </w:lvl>
+    <w:lvl w:ilvl="2" w:tplc="0409001B" w:tentative="1">
+      <w:start w:val="1"/>
+      <w:numFmt w:val="lowerRoman"/>
+      <w:lvlText w:val="%3."/>
+      <w:lvlJc w:val="right"/>
+      <w:pPr>
+        <w:ind w:left="1800" w:hanging="180"/>
+      </w:pPr>
+    </w:lvl>
+    <w:lvl w:ilvl="3" w:tplc="0409000F" w:tentative="1">
+      <w:start w:val="1"/>
+      <w:numFmt w:val="decimal"/>
+      <w:lvlText w:val="%4."/>
+      <w:lvlJc w:val="left"/>
+      <w:pPr>
+        <w:ind w:left="2520" w:hanging="360"/>
+      </w:pPr>
+    </w:lvl>
+    <w:lvl w:ilvl="4" w:tplc="04090019" w:tentative="1">
+      <w:start w:val="1"/>
+      <w:numFmt w:val="lowerLetter"/>
+      <w:lvlText w:val="%5."/>
+      <w:lvlJc w:val="left"/>
+      <w:pPr>
+        <w:ind w:left="3240" w:hanging="360"/>
+      </w:pPr>
+    </w:lvl>
+    <w:lvl w:ilvl="5" w:tplc="0409001B" w:tentative="1">
+      <w:start w:val="1"/>
+      <w:numFmt w:val="lowerRoman"/>
+      <w:lvlText w:val="%6."/>
+      <w:lvlJc w:val="right"/>
+      <w:pPr>
+        <w:ind w:left="3960" w:hanging="180"/>
+      </w:pPr>
+    </w:lvl>
+    <w:lvl w:ilvl="6" w:tplc="0409000F" w:tentative="1">
+      <w:start w:val="1"/>
+      <w:numFmt w:val="decimal"/>
+      <w:lvlText w:val="%7."/>
+      <w:lvlJc w:val="left"/>
+      <w:pPr>
+        <w:ind w:left="4680" w:hanging="360"/>
+      </w:pPr>
+    </w:lvl>
+    <w:lvl w:ilvl="7" w:tplc="04090019" w:tentative="1">
+      <w:start w:val="1"/>
+      <w:numFmt w:val="lowerLetter"/>
+      <w:lvlText w:val="%8."/>
+      <w:lvlJc w:val="left"/>
+      <w:pPr>
+        <w:ind w:left="5400" w:hanging="360"/>
+      </w:pPr>
+    </w:lvl>
+    <w:lvl w:ilvl="8" w:tplc="0409001B" w:tentative="1">
+      <w:start w:val="1"/>
+      <w:numFmt w:val="lowerRoman"/>
+      <w:lvlText w:val="%9."/>
+      <w:lvlJc w:val="right"/>
+      <w:pPr>
+        <w:ind w:left="6120" w:hanging="180"/>
+      </w:pPr>
+    </w:lvl>
+  </w:abstractNum>
+  <w:abstractNum w:abstractNumId="8" w15:restartNumberingAfterBreak="0">
+    <w:nsid w:val="5C6B351F"/>
+    <w:multiLevelType w:val="hybridMultilevel"/>
+    <w:tmpl w:val="8C68D950"/>
+    <w:lvl w:ilvl="0" w:tplc="0409000F">
+      <w:start w:val="1"/>
+      <w:numFmt w:val="decimal"/>
+      <w:lvlText w:val="%1."/>
+      <w:lvlJc w:val="left"/>
+      <w:pPr>
+        <w:ind w:left="720" w:hanging="360"/>
+      </w:pPr>
+      <w:rPr>
+        <w:rFonts w:hint="default"/>
+      </w:rPr>
+    </w:lvl>
+    <w:lvl w:ilvl="1" w:tplc="04090019" w:tentative="1">
+      <w:start w:val="1"/>
+      <w:numFmt w:val="lowerLetter"/>
+      <w:lvlText w:val="%2."/>
+      <w:lvlJc w:val="left"/>
+      <w:pPr>
+        <w:ind w:left="1440" w:hanging="360"/>
+      </w:pPr>
+    </w:lvl>
+    <w:lvl w:ilvl="2" w:tplc="0409001B" w:tentative="1">
+      <w:start w:val="1"/>
+      <w:numFmt w:val="lowerRoman"/>
+      <w:lvlText w:val="%3."/>
+      <w:lvlJc w:val="right"/>
+      <w:pPr>
+        <w:ind w:left="2160" w:hanging="180"/>
+      </w:pPr>
+    </w:lvl>
+    <w:lvl w:ilvl="3" w:tplc="0409000F" w:tentative="1">
+      <w:start w:val="1"/>
+      <w:numFmt w:val="decimal"/>
+      <w:lvlText w:val="%4."/>
+      <w:lvlJc w:val="left"/>
+      <w:pPr>
+        <w:ind w:left="2880" w:hanging="360"/>
+      </w:pPr>
+    </w:lvl>
+    <w:lvl w:ilvl="4" w:tplc="04090019" w:tentative="1">
+      <w:start w:val="1"/>
+      <w:numFmt w:val="lowerLetter"/>
+      <w:lvlText w:val="%5."/>
+      <w:lvlJc w:val="left"/>
+      <w:pPr>
+        <w:ind w:left="3600" w:hanging="360"/>
+      </w:pPr>
+    </w:lvl>
+    <w:lvl w:ilvl="5" w:tplc="0409001B" w:tentative="1">
+      <w:start w:val="1"/>
+      <w:numFmt w:val="lowerRoman"/>
+      <w:lvlText w:val="%6."/>
+      <w:lvlJc w:val="right"/>
+      <w:pPr>
+        <w:ind w:left="4320" w:hanging="180"/>
+      </w:pPr>
+    </w:lvl>
+    <w:lvl w:ilvl="6" w:tplc="0409000F" w:tentative="1">
+      <w:start w:val="1"/>
+      <w:numFmt w:val="decimal"/>
+      <w:lvlText w:val="%7."/>
+      <w:lvlJc w:val="left"/>
+      <w:pPr>
+        <w:ind w:left="5040" w:hanging="360"/>
+      </w:pPr>
+    </w:lvl>
+    <w:lvl w:ilvl="7" w:tplc="04090019" w:tentative="1">
+      <w:start w:val="1"/>
+      <w:numFmt w:val="lowerLetter"/>
+      <w:lvlText w:val="%8."/>
+      <w:lvlJc w:val="left"/>
+      <w:pPr>
+        <w:ind w:left="5760" w:hanging="360"/>
+      </w:pPr>
+    </w:lvl>
+    <w:lvl w:ilvl="8" w:tplc="0409001B" w:tentative="1">
+      <w:start w:val="1"/>
+      <w:numFmt w:val="lowerRoman"/>
+      <w:lvlText w:val="%9."/>
+      <w:lvlJc w:val="right"/>
+      <w:pPr>
+        <w:ind w:left="6480" w:hanging="180"/>
+      </w:pPr>
+    </w:lvl>
+  </w:abstractNum>
+  <w:abstractNum w:abstractNumId="9" w15:restartNumberingAfterBreak="0">
+    <w:nsid w:val="5EE07B24"/>
+    <w:multiLevelType w:val="hybridMultilevel"/>
+    <w:tmpl w:val="01D6A8F6"/>
+    <w:lvl w:ilvl="0" w:tplc="D54EC3A4">
+      <w:start w:val="1"/>
+      <w:numFmt w:val="decimal"/>
+      <w:lvlText w:val="%1."/>
+      <w:lvlJc w:val="left"/>
+      <w:pPr>
+        <w:ind w:left="1440" w:hanging="360"/>
+      </w:pPr>
+      <w:rPr>
+        <w:rFonts w:hint="default"/>
+      </w:rPr>
+    </w:lvl>
+    <w:lvl w:ilvl="1" w:tplc="04090019" w:tentative="1">
+      <w:start w:val="1"/>
+      <w:numFmt w:val="lowerLetter"/>
+      <w:lvlText w:val="%2."/>
+      <w:lvlJc w:val="left"/>
+      <w:pPr>
+        <w:ind w:left="2160" w:hanging="360"/>
+      </w:pPr>
+    </w:lvl>
+    <w:lvl w:ilvl="2" w:tplc="0409001B" w:tentative="1">
+      <w:start w:val="1"/>
+      <w:numFmt w:val="lowerRoman"/>
+      <w:lvlText w:val="%3."/>
+      <w:lvlJc w:val="right"/>
+      <w:pPr>
+        <w:ind w:left="2880" w:hanging="180"/>
+      </w:pPr>
+    </w:lvl>
+    <w:lvl w:ilvl="3" w:tplc="0409000F" w:tentative="1">
+      <w:start w:val="1"/>
+      <w:numFmt w:val="decimal"/>
+      <w:lvlText w:val="%4."/>
+      <w:lvlJc w:val="left"/>
+      <w:pPr>
+        <w:ind w:left="3600" w:hanging="360"/>
+      </w:pPr>
+    </w:lvl>
+    <w:lvl w:ilvl="4" w:tplc="04090019" w:tentative="1">
+      <w:start w:val="1"/>
+      <w:numFmt w:val="lowerLetter"/>
+      <w:lvlText w:val="%5."/>
+      <w:lvlJc w:val="left"/>
+      <w:pPr>
+        <w:ind w:left="4320" w:hanging="360"/>
+      </w:pPr>
+    </w:lvl>
+    <w:lvl w:ilvl="5" w:tplc="0409001B" w:tentative="1">
+      <w:start w:val="1"/>
+      <w:numFmt w:val="lowerRoman"/>
+      <w:lvlText w:val="%6."/>
+      <w:lvlJc w:val="right"/>
+      <w:pPr>
+        <w:ind w:left="5040" w:hanging="180"/>
+      </w:pPr>
+    </w:lvl>
+    <w:lvl w:ilvl="6" w:tplc="0409000F" w:tentative="1">
+      <w:start w:val="1"/>
+      <w:numFmt w:val="decimal"/>
+      <w:lvlText w:val="%7."/>
+      <w:lvlJc w:val="left"/>
+      <w:pPr>
+        <w:ind w:left="5760" w:hanging="360"/>
+      </w:pPr>
+    </w:lvl>
+    <w:lvl w:ilvl="7" w:tplc="04090019" w:tentative="1">
+      <w:start w:val="1"/>
+      <w:numFmt w:val="lowerLetter"/>
+      <w:lvlText w:val="%8."/>
+      <w:lvlJc w:val="left"/>
+      <w:pPr>
+        <w:ind w:left="6480" w:hanging="360"/>
+      </w:pPr>
+    </w:lvl>
+    <w:lvl w:ilvl="8" w:tplc="0409001B" w:tentative="1">
+      <w:start w:val="1"/>
+      <w:numFmt w:val="lowerRoman"/>
+      <w:lvlText w:val="%9."/>
+      <w:lvlJc w:val="right"/>
+      <w:pPr>
+        <w:ind w:left="7200" w:hanging="180"/>
+      </w:pPr>
+    </w:lvl>
+  </w:abstractNum>
+  <w:abstractNum w:abstractNumId="10" w15:restartNumberingAfterBreak="0">
+    <w:nsid w:val="671D7EAA"/>
+    <w:multiLevelType w:val="hybridMultilevel"/>
+    <w:tmpl w:val="9E46543C"/>
+    <w:lvl w:ilvl="0" w:tplc="0409000F">
+      <w:start w:val="1"/>
+      <w:numFmt w:val="decimal"/>
+      <w:lvlText w:val="%1."/>
+      <w:lvlJc w:val="left"/>
+      <w:pPr>
+        <w:ind w:left="360" w:hanging="360"/>
+      </w:pPr>
+      <w:rPr>
+        <w:rFonts w:hint="default"/>
+      </w:rPr>
+    </w:lvl>
+    <w:lvl w:ilvl="1" w:tplc="04090019" w:tentative="1">
+      <w:start w:val="1"/>
+      <w:numFmt w:val="lowerLetter"/>
+      <w:lvlText w:val="%2."/>
+      <w:lvlJc w:val="left"/>
+      <w:pPr>
+        <w:ind w:left="1080" w:hanging="360"/>
+      </w:pPr>
+    </w:lvl>
+    <w:lvl w:ilvl="2" w:tplc="0409001B" w:tentative="1">
+      <w:start w:val="1"/>
+      <w:numFmt w:val="lowerRoman"/>
+      <w:lvlText w:val="%3."/>
+      <w:lvlJc w:val="right"/>
+      <w:pPr>
+        <w:ind w:left="1800" w:hanging="180"/>
+      </w:pPr>
+    </w:lvl>
+    <w:lvl w:ilvl="3" w:tplc="0409000F" w:tentative="1">
+      <w:start w:val="1"/>
+      <w:numFmt w:val="decimal"/>
+      <w:lvlText w:val="%4."/>
+      <w:lvlJc w:val="left"/>
+      <w:pPr>
+        <w:ind w:left="2520" w:hanging="360"/>
+      </w:pPr>
+    </w:lvl>
+    <w:lvl w:ilvl="4" w:tplc="04090019" w:tentative="1">
+      <w:start w:val="1"/>
+      <w:numFmt w:val="lowerLetter"/>
+      <w:lvlText w:val="%5."/>
+      <w:lvlJc w:val="left"/>
+      <w:pPr>
+        <w:ind w:left="3240" w:hanging="360"/>
+      </w:pPr>
+    </w:lvl>
+    <w:lvl w:ilvl="5" w:tplc="0409001B" w:tentative="1">
+      <w:start w:val="1"/>
+      <w:numFmt w:val="lowerRoman"/>
+      <w:lvlText w:val="%6."/>
+      <w:lvlJc w:val="right"/>
+      <w:pPr>
+        <w:ind w:left="3960" w:hanging="180"/>
+      </w:pPr>
+    </w:lvl>
+    <w:lvl w:ilvl="6" w:tplc="0409000F" w:tentative="1">
+      <w:start w:val="1"/>
+      <w:numFmt w:val="decimal"/>
+      <w:lvlText w:val="%7."/>
+      <w:lvlJc w:val="left"/>
+      <w:pPr>
+        <w:ind w:left="4680" w:hanging="360"/>
+      </w:pPr>
+    </w:lvl>
+    <w:lvl w:ilvl="7" w:tplc="04090019" w:tentative="1">
+      <w:start w:val="1"/>
+      <w:numFmt w:val="lowerLetter"/>
+      <w:lvlText w:val="%8."/>
+      <w:lvlJc w:val="left"/>
+      <w:pPr>
+        <w:ind w:left="5400" w:hanging="360"/>
+      </w:pPr>
+    </w:lvl>
+    <w:lvl w:ilvl="8" w:tplc="0409001B" w:tentative="1">
+      <w:start w:val="1"/>
+      <w:numFmt w:val="lowerRoman"/>
+      <w:lvlText w:val="%9."/>
+      <w:lvlJc w:val="right"/>
+      <w:pPr>
+        <w:ind w:left="6120" w:hanging="180"/>
+      </w:pPr>
+    </w:lvl>
+  </w:abstractNum>
+  <w:abstractNum w:abstractNumId="11" w15:restartNumberingAfterBreak="0">
+    <w:nsid w:val="73BF4226"/>
+    <w:multiLevelType w:val="hybridMultilevel"/>
+    <w:tmpl w:val="D478A39E"/>
+    <w:lvl w:ilvl="0" w:tplc="2F4AA03A">
+      <w:start w:val="1"/>
+      <w:numFmt w:val="lowerLetter"/>
+      <w:lvlText w:val="%1."/>
+      <w:lvlJc w:val="left"/>
+      <w:pPr>
+        <w:ind w:left="360" w:hanging="360"/>
+      </w:pPr>
+      <w:rPr>
+        <w:rFonts w:hint="default"/>
+      </w:rPr>
+    </w:lvl>
+    <w:lvl w:ilvl="1" w:tplc="04090019">
+      <w:start w:val="1"/>
+      <w:numFmt w:val="lowerLetter"/>
+      <w:lvlText w:val="%2."/>
+      <w:lvlJc w:val="left"/>
+      <w:pPr>
+        <w:ind w:left="360" w:hanging="360"/>
+      </w:pPr>
+    </w:lvl>
+    <w:lvl w:ilvl="2" w:tplc="0409001B">
+      <w:start w:val="1"/>
+      <w:numFmt w:val="lowerRoman"/>
+      <w:lvlText w:val="%3."/>
+      <w:lvlJc w:val="right"/>
+      <w:pPr>
+        <w:ind w:left="1080" w:hanging="180"/>
+      </w:pPr>
+    </w:lvl>
+    <w:lvl w:ilvl="3" w:tplc="0409000F" w:tentative="1">
+      <w:start w:val="1"/>
+      <w:numFmt w:val="decimal"/>
+      <w:lvlText w:val="%4."/>
+      <w:lvlJc w:val="left"/>
+      <w:pPr>
+        <w:ind w:left="1800" w:hanging="360"/>
+      </w:pPr>
+    </w:lvl>
+    <w:lvl w:ilvl="4" w:tplc="04090019" w:tentative="1">
+      <w:start w:val="1"/>
+      <w:numFmt w:val="lowerLetter"/>
+      <w:lvlText w:val="%5."/>
+      <w:lvlJc w:val="left"/>
+      <w:pPr>
+        <w:ind w:left="2520" w:hanging="360"/>
+      </w:pPr>
+    </w:lvl>
+    <w:lvl w:ilvl="5" w:tplc="0409001B" w:tentative="1">
+      <w:start w:val="1"/>
+      <w:numFmt w:val="lowerRoman"/>
+      <w:lvlText w:val="%6."/>
+      <w:lvlJc w:val="right"/>
+      <w:pPr>
+        <w:ind w:left="3240" w:hanging="180"/>
+      </w:pPr>
+    </w:lvl>
+    <w:lvl w:ilvl="6" w:tplc="0409000F" w:tentative="1">
+      <w:start w:val="1"/>
+      <w:numFmt w:val="decimal"/>
+      <w:lvlText w:val="%7."/>
+      <w:lvlJc w:val="left"/>
+      <w:pPr>
+        <w:ind w:left="3960" w:hanging="360"/>
+      </w:pPr>
+    </w:lvl>
+    <w:lvl w:ilvl="7" w:tplc="04090019" w:tentative="1">
+      <w:start w:val="1"/>
+      <w:numFmt w:val="lowerLetter"/>
+      <w:lvlText w:val="%8."/>
+      <w:lvlJc w:val="left"/>
+      <w:pPr>
+        <w:ind w:left="4680" w:hanging="360"/>
+      </w:pPr>
+    </w:lvl>
+    <w:lvl w:ilvl="8" w:tplc="0409001B" w:tentative="1">
+      <w:start w:val="1"/>
+      <w:numFmt w:val="lowerRoman"/>
+      <w:lvlText w:val="%9."/>
+      <w:lvlJc w:val="right"/>
+      <w:pPr>
+        <w:ind w:left="5400" w:hanging="180"/>
+      </w:pPr>
+    </w:lvl>
+  </w:abstractNum>
+  <w:abstractNum w:abstractNumId="12" w15:restartNumberingAfterBreak="0">
+    <w:nsid w:val="785B01CC"/>
+    <w:multiLevelType w:val="hybridMultilevel"/>
+    <w:tmpl w:val="B9043FA6"/>
+    <w:lvl w:ilvl="0" w:tplc="0409000F">
+      <w:start w:val="1"/>
+      <w:numFmt w:val="decimal"/>
+      <w:lvlText w:val="%1."/>
+      <w:lvlJc w:val="left"/>
+      <w:pPr>
+        <w:ind w:left="360" w:hanging="360"/>
+      </w:pPr>
+      <w:rPr>
+        <w:rFonts w:hint="default"/>
+      </w:rPr>
+    </w:lvl>
+    <w:lvl w:ilvl="1" w:tplc="04090019" w:tentative="1">
+      <w:start w:val="1"/>
+      <w:numFmt w:val="lowerLetter"/>
+      <w:lvlText w:val="%2."/>
+      <w:lvlJc w:val="left"/>
+      <w:pPr>
+        <w:ind w:left="1080" w:hanging="360"/>
+      </w:pPr>
+    </w:lvl>
+    <w:lvl w:ilvl="2" w:tplc="0409001B" w:tentative="1">
+      <w:start w:val="1"/>
+      <w:numFmt w:val="lowerRoman"/>
+      <w:lvlText w:val="%3."/>
+      <w:lvlJc w:val="right"/>
+      <w:pPr>
+        <w:ind w:left="1800" w:hanging="180"/>
+      </w:pPr>
+    </w:lvl>
+    <w:lvl w:ilvl="3" w:tplc="0409000F" w:tentative="1">
+      <w:start w:val="1"/>
+      <w:numFmt w:val="decimal"/>
+      <w:lvlText w:val="%4."/>
+      <w:lvlJc w:val="left"/>
+      <w:pPr>
+        <w:ind w:left="2520" w:hanging="360"/>
+      </w:pPr>
+    </w:lvl>
+    <w:lvl w:ilvl="4" w:tplc="04090019" w:tentative="1">
+      <w:start w:val="1"/>
+      <w:numFmt w:val="lowerLetter"/>
+      <w:lvlText w:val="%5."/>
+      <w:lvlJc w:val="left"/>
+      <w:pPr>
+        <w:ind w:left="3240" w:hanging="360"/>
+      </w:pPr>
+    </w:lvl>
+    <w:lvl w:ilvl="5" w:tplc="0409001B" w:tentative="1">
+      <w:start w:val="1"/>
+      <w:numFmt w:val="lowerRoman"/>
+      <w:lvlText w:val="%6."/>
+      <w:lvlJc w:val="right"/>
+      <w:pPr>
+        <w:ind w:left="3960" w:hanging="180"/>
+      </w:pPr>
+    </w:lvl>
+    <w:lvl w:ilvl="6" w:tplc="0409000F" w:tentative="1">
+      <w:start w:val="1"/>
+      <w:numFmt w:val="decimal"/>
+      <w:lvlText w:val="%7."/>
+      <w:lvlJc w:val="left"/>
+      <w:pPr>
+        <w:ind w:left="4680" w:hanging="360"/>
+      </w:pPr>
+    </w:lvl>
+    <w:lvl w:ilvl="7" w:tplc="04090019" w:tentative="1">
+      <w:start w:val="1"/>
+      <w:numFmt w:val="lowerLetter"/>
+      <w:lvlText w:val="%8."/>
+      <w:lvlJc w:val="left"/>
+      <w:pPr>
+        <w:ind w:left="5400" w:hanging="360"/>
+      </w:pPr>
+    </w:lvl>
+    <w:lvl w:ilvl="8" w:tplc="0409001B" w:tentative="1">
+      <w:start w:val="1"/>
+      <w:numFmt w:val="lowerRoman"/>
+      <w:lvlText w:val="%9."/>
+      <w:lvlJc w:val="right"/>
+      <w:pPr>
+        <w:ind w:left="6120" w:hanging="180"/>
+      </w:pPr>
+    </w:lvl>
+  </w:abstractNum>
+  <w:abstractNum w:abstractNumId="13" w15:restartNumberingAfterBreak="0">
+    <w:nsid w:val="7A8753C1"/>
+    <w:multiLevelType w:val="hybridMultilevel"/>
+    <w:tmpl w:val="604EEE62"/>
+    <w:lvl w:ilvl="0" w:tplc="DCAA0AEC">
+      <w:start w:val="1"/>
+      <w:numFmt w:val="decimal"/>
+      <w:lvlText w:val="%1."/>
+      <w:lvlJc w:val="left"/>
+      <w:pPr>
+        <w:ind w:left="360" w:hanging="360"/>
+      </w:pPr>
+      <w:rPr>
+        <w:rFonts w:ascii="Times New Roman" w:eastAsiaTheme="minorHAnsi" w:hAnsi="Times New Roman" w:cs="Times New Roman"/>
+      </w:rPr>
+    </w:lvl>
+    <w:lvl w:ilvl="1" w:tplc="04090019" w:tentative="1">
+      <w:start w:val="1"/>
+      <w:numFmt w:val="lowerLetter"/>
+      <w:lvlText w:val="%2."/>
+      <w:lvlJc w:val="left"/>
+      <w:pPr>
+        <w:ind w:left="1080" w:hanging="360"/>
+      </w:pPr>
+    </w:lvl>
+    <w:lvl w:ilvl="2" w:tplc="0409001B" w:tentative="1">
+      <w:start w:val="1"/>
+      <w:numFmt w:val="lowerRoman"/>
+      <w:lvlText w:val="%3."/>
+      <w:lvlJc w:val="right"/>
+      <w:pPr>
+        <w:ind w:left="1800" w:hanging="180"/>
+      </w:pPr>
+    </w:lvl>
+    <w:lvl w:ilvl="3" w:tplc="0409000F" w:tentative="1">
+      <w:start w:val="1"/>
+      <w:numFmt w:val="decimal"/>
+      <w:lvlText w:val="%4."/>
+      <w:lvlJc w:val="left"/>
+      <w:pPr>
+        <w:ind w:left="2520" w:hanging="360"/>
+      </w:pPr>
+    </w:lvl>
+    <w:lvl w:ilvl="4" w:tplc="04090019" w:tentative="1">
+      <w:start w:val="1"/>
+      <w:numFmt w:val="lowerLetter"/>
+      <w:lvlText w:val="%5."/>
+      <w:lvlJc w:val="left"/>
+      <w:pPr>
+        <w:ind w:left="3240" w:hanging="360"/>
+      </w:pPr>
+    </w:lvl>
+    <w:lvl w:ilvl="5" w:tplc="0409001B" w:tentative="1">
+      <w:start w:val="1"/>
+      <w:numFmt w:val="lowerRoman"/>
+      <w:lvlText w:val="%6."/>
+      <w:lvlJc w:val="right"/>
+      <w:pPr>
+        <w:ind w:left="3960" w:hanging="180"/>
+      </w:pPr>
+    </w:lvl>
+    <w:lvl w:ilvl="6" w:tplc="0409000F" w:tentative="1">
+      <w:start w:val="1"/>
+      <w:numFmt w:val="decimal"/>
+      <w:lvlText w:val="%7."/>
+      <w:lvlJc w:val="left"/>
+      <w:pPr>
+        <w:ind w:left="4680" w:hanging="360"/>
+      </w:pPr>
+    </w:lvl>
+    <w:lvl w:ilvl="7" w:tplc="04090019" w:tentative="1">
+      <w:start w:val="1"/>
+      <w:numFmt w:val="lowerLetter"/>
+      <w:lvlText w:val="%8."/>
+      <w:lvlJc w:val="left"/>
+      <w:pPr>
+        <w:ind w:left="5400" w:hanging="360"/>
+      </w:pPr>
+    </w:lvl>
+    <w:lvl w:ilvl="8" w:tplc="0409001B" w:tentative="1">
+      <w:start w:val="1"/>
+      <w:numFmt w:val="lowerRoman"/>
+      <w:lvlText w:val="%9."/>
+      <w:lvlJc w:val="right"/>
+      <w:pPr>
+        <w:ind w:left="6120" w:hanging="180"/>
+      </w:pPr>
+    </w:lvl>
+  </w:abstractNum>
+  <w:num w:numId="1" w16cid:durableId="1660575535">
+    <w:abstractNumId w:val="13"/>
+  </w:num>
+  <w:num w:numId="2" w16cid:durableId="1001276861">
+    <w:abstractNumId w:val="4"/>
+  </w:num>
+  <w:num w:numId="3" w16cid:durableId="394671766">
+    <w:abstractNumId w:val="12"/>
+  </w:num>
+  <w:num w:numId="4" w16cid:durableId="1757898891">
+    <w:abstractNumId w:val="1"/>
+  </w:num>
+  <w:num w:numId="5" w16cid:durableId="4333646">
+    <w:abstractNumId w:val="5"/>
+  </w:num>
+  <w:num w:numId="6" w16cid:durableId="2016418638">
+    <w:abstractNumId w:val="2"/>
+  </w:num>
+  <w:num w:numId="7" w16cid:durableId="719281544">
+    <w:abstractNumId w:val="9"/>
+  </w:num>
+  <w:num w:numId="8" w16cid:durableId="996803513">
+    <w:abstractNumId w:val="0"/>
+  </w:num>
+  <w:num w:numId="9" w16cid:durableId="1742173021">
+    <w:abstractNumId w:val="7"/>
+  </w:num>
+  <w:num w:numId="10" w16cid:durableId="807816041">
+    <w:abstractNumId w:val="8"/>
+  </w:num>
+  <w:num w:numId="11" w16cid:durableId="681783385">
+    <w:abstractNumId w:val="11"/>
+  </w:num>
+  <w:num w:numId="12" w16cid:durableId="1012537427">
+    <w:abstractNumId w:val="3"/>
+  </w:num>
+  <w:num w:numId="13" w16cid:durableId="284510391">
+    <w:abstractNumId w:val="10"/>
+  </w:num>
+  <w:num w:numId="14" w16cid:durableId="831146381">
+    <w:abstractNumId w:val="6"/>
+  </w:num>
+</w:numbering>
 </file>
 
 <file path=word/styles.xml><?xml version="1.0" encoding="utf-8"?>
@@ -3251,6 +5233,17 @@
       </w:tblBorders>
     </w:tblPr>
   </w:style>
+  <w:style w:type="paragraph" w:styleId="ListParagraph">
+    <w:name w:val="List Paragraph"/>
+    <w:basedOn w:val="Normal"/>
+    <w:uiPriority w:val="34"/>
+    <w:qFormat/>
+    <w:rsid w:val="00F92E25"/>
+    <w:pPr>
+      <w:ind w:left="720"/>
+      <w:contextualSpacing/>
+    </w:pPr>
+  </w:style>
 </w:styles>
 </file>
 

</xml_diff>